<commit_message>
Changed room descriptions and story slightly to account for amnesia storyline
</commit_message>
<xml_diff>
--- a/game3/Story & Rooms.docx
+++ b/game3/Story & Rooms.docx
@@ -162,23 +162,7 @@
           <w:color w:val="000000"/>
           <w:lang w:eastAsia="en-GB"/>
         </w:rPr>
-        <w:t xml:space="preserve">All the work has paid off, you’ve finally cracked it. The secret to immortality. Your successful test subject </w:t>
-      </w:r>
-      <w:r>
-        <w:rPr>
-          <w:rFonts w:ascii="Arial" w:eastAsia="Times New Roman" w:hAnsi="Arial" w:cs="Arial"/>
-          <w:color w:val="0000FF"/>
-          <w:lang w:eastAsia="en-GB"/>
-        </w:rPr>
-        <w:t>[insert name]</w:t>
-      </w:r>
-      <w:r>
-        <w:rPr>
-          <w:rFonts w:ascii="Arial" w:eastAsia="Times New Roman" w:hAnsi="Arial" w:cs="Arial"/>
-          <w:color w:val="000000"/>
-          <w:lang w:eastAsia="en-GB"/>
-        </w:rPr>
-        <w:t xml:space="preserve"> lies in front of you. You are due to present it to the world tomorrow. Your team have all gone home but you stayed to make sure everything was optimal. It would be a good idea to wake the subject and perform some final checks. It would be devastating if something went wrong tomorrow.</w:t>
+        <w:t>All the work has paid off, you’ve finally cracked it. The secret to immortality. Your successful test subject DELETED lies in front of you. You are due to present it to the world tomorrow. Your team have all gone home but you stayed to make sure everything was optimal. It would be a good idea to wake the subject and perform some final checks. It would be devastating if something went wrong tomorrow.</w:t>
       </w:r>
     </w:p>
     <w:p>
@@ -437,7 +421,25 @@
           <w:color w:val="000000"/>
           <w:lang w:eastAsia="en-GB"/>
         </w:rPr>
-        <w:t>You regain consciousness, eyes struggling to open.</w:t>
+        <w:t xml:space="preserve">You regain consciousness, eyes struggling to open, you can’t remember what happened, </w:t>
+      </w:r>
+      <w:proofErr w:type="gramStart"/>
+      <w:r>
+        <w:rPr>
+          <w:rFonts w:ascii="Arial" w:eastAsia="Times New Roman" w:hAnsi="Arial" w:cs="Arial"/>
+          <w:color w:val="000000"/>
+          <w:lang w:eastAsia="en-GB"/>
+        </w:rPr>
+        <w:t>you</w:t>
+      </w:r>
+      <w:proofErr w:type="gramEnd"/>
+      <w:r>
+        <w:rPr>
+          <w:rFonts w:ascii="Arial" w:eastAsia="Times New Roman" w:hAnsi="Arial" w:cs="Arial"/>
+          <w:color w:val="000000"/>
+          <w:lang w:eastAsia="en-GB"/>
+        </w:rPr>
+        <w:t xml:space="preserve"> can’t remember your name, why you are here, nothing.</w:t>
       </w:r>
     </w:p>
     <w:p>
@@ -487,26 +489,26 @@
           <w:color w:val="000000"/>
           <w:lang w:eastAsia="en-GB"/>
         </w:rPr>
-        <w:t>You see flames flicker in the corner of the room. There are holes in the wall, showing exposed wiring. Most of your equipment has been destroyed. The subject is gone. The security door to the west of the room has been wrenched open, whereas the doors to the east (Infirmary) and north (Changing Area) remain untouched.</w:t>
-      </w:r>
-    </w:p>
-    <w:p>
-      <w:pPr>
-        <w:spacing w:after="0" w:line="240" w:lineRule="auto"/>
-        <w:rPr>
-          <w:rFonts w:ascii="Times New Roman" w:eastAsia="Times New Roman" w:hAnsi="Times New Roman" w:cs="Times New Roman"/>
-          <w:sz w:val="24"/>
-          <w:szCs w:val="24"/>
-          <w:lang w:eastAsia="en-GB"/>
-        </w:rPr>
-      </w:pPr>
-      <w:r>
-        <w:rPr>
-          <w:rFonts w:ascii="Arial" w:eastAsia="Times New Roman" w:hAnsi="Arial" w:cs="Arial"/>
-          <w:color w:val="000000"/>
-          <w:lang w:eastAsia="en-GB"/>
-        </w:rPr>
-        <w:t>Your lab notes are still where you left them on the table.</w:t>
+        <w:t>You see flames flicker in the corner of the room. There are holes in the wall, showing exposed wiring. Most of the equipment has been destroyed. The security door to the west of the room has been wrenched open, whereas the doors to the east (Infirmary) and north (Changing Area) remain untouched.</w:t>
+      </w:r>
+    </w:p>
+    <w:p>
+      <w:pPr>
+        <w:spacing w:after="0" w:line="240" w:lineRule="auto"/>
+        <w:rPr>
+          <w:rFonts w:ascii="Times New Roman" w:eastAsia="Times New Roman" w:hAnsi="Times New Roman" w:cs="Times New Roman"/>
+          <w:sz w:val="24"/>
+          <w:szCs w:val="24"/>
+          <w:lang w:eastAsia="en-GB"/>
+        </w:rPr>
+      </w:pPr>
+      <w:r>
+        <w:rPr>
+          <w:rFonts w:ascii="Arial" w:eastAsia="Times New Roman" w:hAnsi="Arial" w:cs="Arial"/>
+          <w:color w:val="000000"/>
+          <w:lang w:eastAsia="en-GB"/>
+        </w:rPr>
+        <w:t>Some lab notes are lying on the table.</w:t>
       </w:r>
     </w:p>
     <w:p>
@@ -575,7 +577,7 @@
           <w:color w:val="000000"/>
           <w:lang w:eastAsia="en-GB"/>
         </w:rPr>
-        <w:t>This is where you and your colleagues change into your lab gear. A long dress is hanging from one of the pegs. Lockers line the west wall, numbered from 1-20. On top of locker 12 you see a brown cowboy hat. Someone’s lab coat is lying on the floor. The door to the south leads to the lab.</w:t>
+        <w:t>This must be where the scientists change into their lab gear. A long dress is hanging from one of the pegs. Lockers line the west wall, numbered from 1-20. On top of locker 12 you see a brown cowboy hat. Someone’s lab coat is lying on the floor. The door to the south leads to the lab.</w:t>
       </w:r>
     </w:p>
     <w:p>
@@ -862,35 +864,226 @@
     </w:p>
     <w:p>
       <w:pPr>
-        <w:spacing w:after="0" w:line="240" w:lineRule="auto"/>
-        <w:rPr>
-          <w:rFonts w:ascii="Times New Roman" w:eastAsia="Times New Roman" w:hAnsi="Times New Roman" w:cs="Times New Roman"/>
-          <w:sz w:val="24"/>
-          <w:szCs w:val="24"/>
-          <w:lang w:eastAsia="en-GB"/>
-        </w:rPr>
-      </w:pPr>
-    </w:p>
-    <w:p>
-      <w:pPr>
-        <w:spacing w:after="0" w:line="240" w:lineRule="auto"/>
-        <w:rPr>
-          <w:rFonts w:ascii="Times New Roman" w:eastAsia="Times New Roman" w:hAnsi="Times New Roman" w:cs="Times New Roman"/>
-          <w:sz w:val="24"/>
-          <w:szCs w:val="24"/>
-          <w:lang w:eastAsia="en-GB"/>
-        </w:rPr>
-      </w:pPr>
-      <w:proofErr w:type="gramStart"/>
+        <w:spacing w:after="240" w:line="240" w:lineRule="auto"/>
+        <w:rPr>
+          <w:rFonts w:ascii="Times New Roman" w:eastAsia="Times New Roman" w:hAnsi="Times New Roman" w:cs="Times New Roman"/>
+          <w:sz w:val="24"/>
+          <w:szCs w:val="24"/>
+          <w:lang w:eastAsia="en-GB"/>
+        </w:rPr>
+      </w:pPr>
+      <w:r>
+        <w:rPr>
+          <w:rFonts w:ascii="Times New Roman" w:eastAsia="Times New Roman" w:hAnsi="Times New Roman" w:cs="Times New Roman"/>
+          <w:sz w:val="24"/>
+          <w:szCs w:val="24"/>
+          <w:lang w:eastAsia="en-GB"/>
+        </w:rPr>
+        <w:br/>
+      </w:r>
+      <w:r>
+        <w:rPr>
+          <w:rFonts w:ascii="Times New Roman" w:eastAsia="Times New Roman" w:hAnsi="Times New Roman" w:cs="Times New Roman"/>
+          <w:sz w:val="24"/>
+          <w:szCs w:val="24"/>
+          <w:lang w:eastAsia="en-GB"/>
+        </w:rPr>
+        <w:br/>
+      </w:r>
+      <w:r>
+        <w:rPr>
+          <w:rFonts w:ascii="Times New Roman" w:eastAsia="Times New Roman" w:hAnsi="Times New Roman" w:cs="Times New Roman"/>
+          <w:sz w:val="24"/>
+          <w:szCs w:val="24"/>
+          <w:lang w:eastAsia="en-GB"/>
+        </w:rPr>
+        <w:br/>
+      </w:r>
+      <w:r>
+        <w:rPr>
+          <w:rFonts w:ascii="Times New Roman" w:eastAsia="Times New Roman" w:hAnsi="Times New Roman" w:cs="Times New Roman"/>
+          <w:sz w:val="24"/>
+          <w:szCs w:val="24"/>
+          <w:lang w:eastAsia="en-GB"/>
+        </w:rPr>
+        <w:br/>
+      </w:r>
+      <w:r>
+        <w:rPr>
+          <w:rFonts w:ascii="Times New Roman" w:eastAsia="Times New Roman" w:hAnsi="Times New Roman" w:cs="Times New Roman"/>
+          <w:sz w:val="24"/>
+          <w:szCs w:val="24"/>
+          <w:lang w:eastAsia="en-GB"/>
+        </w:rPr>
+        <w:br/>
+      </w:r>
+    </w:p>
+    <w:p>
+      <w:pPr>
+        <w:spacing w:after="0" w:line="240" w:lineRule="auto"/>
+        <w:rPr>
+          <w:rFonts w:ascii="Times New Roman" w:eastAsia="Times New Roman" w:hAnsi="Times New Roman" w:cs="Times New Roman"/>
+          <w:sz w:val="24"/>
+          <w:szCs w:val="24"/>
+          <w:lang w:eastAsia="en-GB"/>
+        </w:rPr>
+      </w:pPr>
+      <w:r>
+        <w:rPr>
+          <w:rFonts w:ascii="Arial" w:eastAsia="Times New Roman" w:hAnsi="Arial" w:cs="Arial"/>
+          <w:color w:val="000000"/>
+          <w:u w:val="single"/>
+          <w:lang w:eastAsia="en-GB"/>
+        </w:rPr>
+        <w:t>Storage Basement</w:t>
+      </w:r>
+    </w:p>
+    <w:p>
+      <w:pPr>
+        <w:spacing w:after="0" w:line="240" w:lineRule="auto"/>
+        <w:rPr>
+          <w:rFonts w:ascii="Times New Roman" w:eastAsia="Times New Roman" w:hAnsi="Times New Roman" w:cs="Times New Roman"/>
+          <w:sz w:val="24"/>
+          <w:szCs w:val="24"/>
+          <w:lang w:eastAsia="en-GB"/>
+        </w:rPr>
+      </w:pPr>
+      <w:r>
+        <w:rPr>
+          <w:rFonts w:ascii="Arial" w:eastAsia="Times New Roman" w:hAnsi="Arial" w:cs="Arial"/>
+          <w:color w:val="000000"/>
+          <w:lang w:eastAsia="en-GB"/>
+        </w:rPr>
+        <w:t>Large glass tubes line the northern end of the room. This looks like a storage area for test subjects. The glass tube in the middle has been smashed. The tube is labelled, “Prototype - M. Morgan, ‘To all intents and purposes, a failed test subject’”. The southern end of the room is lined with cupboards and cabinets. In between the cabinets is the door to the stairwell.</w:t>
+      </w:r>
+    </w:p>
+    <w:p>
+      <w:pPr>
+        <w:spacing w:after="0" w:line="240" w:lineRule="auto"/>
+        <w:rPr>
+          <w:rFonts w:ascii="Times New Roman" w:eastAsia="Times New Roman" w:hAnsi="Times New Roman" w:cs="Times New Roman"/>
+          <w:sz w:val="24"/>
+          <w:szCs w:val="24"/>
+          <w:lang w:eastAsia="en-GB"/>
+        </w:rPr>
+      </w:pPr>
+    </w:p>
+    <w:p>
+      <w:pPr>
+        <w:spacing w:after="0" w:line="240" w:lineRule="auto"/>
+        <w:rPr>
+          <w:rFonts w:ascii="Times New Roman" w:eastAsia="Times New Roman" w:hAnsi="Times New Roman" w:cs="Times New Roman"/>
+          <w:sz w:val="24"/>
+          <w:szCs w:val="24"/>
+          <w:lang w:eastAsia="en-GB"/>
+        </w:rPr>
+      </w:pPr>
       <w:r>
         <w:rPr>
           <w:rFonts w:ascii="Arial" w:eastAsia="Times New Roman" w:hAnsi="Arial" w:cs="Arial"/>
           <w:color w:val="0000FF"/>
           <w:lang w:eastAsia="en-GB"/>
         </w:rPr>
-        <w:t>so</w:t>
-      </w:r>
-      <w:proofErr w:type="gramEnd"/>
+        <w:t>Items?</w:t>
+      </w:r>
+    </w:p>
+    <w:p>
+      <w:pPr>
+        <w:spacing w:after="0" w:line="240" w:lineRule="auto"/>
+        <w:rPr>
+          <w:rFonts w:ascii="Times New Roman" w:eastAsia="Times New Roman" w:hAnsi="Times New Roman" w:cs="Times New Roman"/>
+          <w:sz w:val="24"/>
+          <w:szCs w:val="24"/>
+          <w:lang w:eastAsia="en-GB"/>
+        </w:rPr>
+      </w:pPr>
+    </w:p>
+    <w:p>
+      <w:pPr>
+        <w:spacing w:after="0" w:line="240" w:lineRule="auto"/>
+        <w:rPr>
+          <w:rFonts w:ascii="Times New Roman" w:eastAsia="Times New Roman" w:hAnsi="Times New Roman" w:cs="Times New Roman"/>
+          <w:sz w:val="24"/>
+          <w:szCs w:val="24"/>
+          <w:lang w:eastAsia="en-GB"/>
+        </w:rPr>
+      </w:pPr>
+      <w:r>
+        <w:rPr>
+          <w:rFonts w:ascii="Arial" w:eastAsia="Times New Roman" w:hAnsi="Arial" w:cs="Arial"/>
+          <w:color w:val="000000"/>
+          <w:u w:val="single"/>
+          <w:lang w:eastAsia="en-GB"/>
+        </w:rPr>
+        <w:t>Infirmary</w:t>
+      </w:r>
+    </w:p>
+    <w:p>
+      <w:pPr>
+        <w:spacing w:after="0" w:line="240" w:lineRule="auto"/>
+        <w:rPr>
+          <w:rFonts w:ascii="Times New Roman" w:eastAsia="Times New Roman" w:hAnsi="Times New Roman" w:cs="Times New Roman"/>
+          <w:sz w:val="24"/>
+          <w:szCs w:val="24"/>
+          <w:lang w:eastAsia="en-GB"/>
+        </w:rPr>
+      </w:pPr>
+      <w:r>
+        <w:rPr>
+          <w:rFonts w:ascii="Arial" w:eastAsia="Times New Roman" w:hAnsi="Arial" w:cs="Arial"/>
+          <w:color w:val="000000"/>
+          <w:lang w:eastAsia="en-GB"/>
+        </w:rPr>
+        <w:t>This room is the only clean room in the complex. It feels too clinical. Cabinets filled with various medical supplies line the north and east walls. In the middle of the room is a small examination table with a green box on top of it. The west door leads back to the lab</w:t>
+      </w:r>
+    </w:p>
+    <w:p>
+      <w:pPr>
+        <w:spacing w:after="0" w:line="240" w:lineRule="auto"/>
+        <w:rPr>
+          <w:rFonts w:ascii="Times New Roman" w:eastAsia="Times New Roman" w:hAnsi="Times New Roman" w:cs="Times New Roman"/>
+          <w:sz w:val="24"/>
+          <w:szCs w:val="24"/>
+          <w:lang w:eastAsia="en-GB"/>
+        </w:rPr>
+      </w:pPr>
+      <w:r>
+        <w:rPr>
+          <w:rFonts w:ascii="Arial" w:eastAsia="Times New Roman" w:hAnsi="Arial" w:cs="Arial"/>
+          <w:color w:val="0000FF"/>
+          <w:lang w:eastAsia="en-GB"/>
+        </w:rPr>
+        <w:t xml:space="preserve">Green box = </w:t>
+      </w:r>
+      <w:proofErr w:type="spellStart"/>
+      <w:r>
+        <w:rPr>
+          <w:rFonts w:ascii="Arial" w:eastAsia="Times New Roman" w:hAnsi="Arial" w:cs="Arial"/>
+          <w:color w:val="0000FF"/>
+          <w:lang w:eastAsia="en-GB"/>
+        </w:rPr>
+        <w:t>medkit</w:t>
+      </w:r>
+      <w:proofErr w:type="spellEnd"/>
+    </w:p>
+    <w:p>
+      <w:pPr>
+        <w:spacing w:after="0" w:line="240" w:lineRule="auto"/>
+        <w:rPr>
+          <w:rFonts w:ascii="Times New Roman" w:eastAsia="Times New Roman" w:hAnsi="Times New Roman" w:cs="Times New Roman"/>
+          <w:sz w:val="24"/>
+          <w:szCs w:val="24"/>
+          <w:lang w:eastAsia="en-GB"/>
+        </w:rPr>
+      </w:pPr>
+      <w:r>
+        <w:rPr>
+          <w:rFonts w:ascii="Arial" w:eastAsia="Times New Roman" w:hAnsi="Arial" w:cs="Arial"/>
+          <w:color w:val="0000FF"/>
+          <w:lang w:eastAsia="en-GB"/>
+        </w:rPr>
+        <w:t>Items?</w:t>
+      </w:r>
     </w:p>
     <w:p>
       <w:pPr>
@@ -920,33 +1113,6 @@
         </w:rPr>
         <w:br/>
       </w:r>
-      <w:r>
-        <w:rPr>
-          <w:rFonts w:ascii="Times New Roman" w:eastAsia="Times New Roman" w:hAnsi="Times New Roman" w:cs="Times New Roman"/>
-          <w:sz w:val="24"/>
-          <w:szCs w:val="24"/>
-          <w:lang w:eastAsia="en-GB"/>
-        </w:rPr>
-        <w:br/>
-      </w:r>
-      <w:r>
-        <w:rPr>
-          <w:rFonts w:ascii="Times New Roman" w:eastAsia="Times New Roman" w:hAnsi="Times New Roman" w:cs="Times New Roman"/>
-          <w:sz w:val="24"/>
-          <w:szCs w:val="24"/>
-          <w:lang w:eastAsia="en-GB"/>
-        </w:rPr>
-        <w:br/>
-      </w:r>
-      <w:r>
-        <w:rPr>
-          <w:rFonts w:ascii="Times New Roman" w:eastAsia="Times New Roman" w:hAnsi="Times New Roman" w:cs="Times New Roman"/>
-          <w:sz w:val="24"/>
-          <w:szCs w:val="24"/>
-          <w:lang w:eastAsia="en-GB"/>
-        </w:rPr>
-        <w:br/>
-      </w:r>
     </w:p>
     <w:p>
       <w:pPr>
@@ -965,38 +1131,46 @@
           <w:u w:val="single"/>
           <w:lang w:eastAsia="en-GB"/>
         </w:rPr>
-        <w:t>Storage Basement</w:t>
-      </w:r>
-    </w:p>
-    <w:p>
-      <w:pPr>
-        <w:spacing w:after="0" w:line="240" w:lineRule="auto"/>
-        <w:rPr>
-          <w:rFonts w:ascii="Times New Roman" w:eastAsia="Times New Roman" w:hAnsi="Times New Roman" w:cs="Times New Roman"/>
-          <w:sz w:val="24"/>
-          <w:szCs w:val="24"/>
-          <w:lang w:eastAsia="en-GB"/>
-        </w:rPr>
-      </w:pPr>
-      <w:r>
-        <w:rPr>
-          <w:rFonts w:ascii="Arial" w:eastAsia="Times New Roman" w:hAnsi="Arial" w:cs="Arial"/>
-          <w:color w:val="000000"/>
-          <w:lang w:eastAsia="en-GB"/>
-        </w:rPr>
-        <w:t>Large glass tubes line the northern end of the room. This is where you stored previous test subjects. The glass tube in the middle has been smashed. The tube is labelled, “Prototype - M. Morgan, ‘To all intents and purposes, a failed test subject’”. The southern end of the room is lined with cupboards and cabinets. In between the cabinets is the door to the stairwell.</w:t>
-      </w:r>
-    </w:p>
-    <w:p>
-      <w:pPr>
-        <w:spacing w:after="0" w:line="240" w:lineRule="auto"/>
-        <w:rPr>
-          <w:rFonts w:ascii="Times New Roman" w:eastAsia="Times New Roman" w:hAnsi="Times New Roman" w:cs="Times New Roman"/>
-          <w:sz w:val="24"/>
-          <w:szCs w:val="24"/>
-          <w:lang w:eastAsia="en-GB"/>
-        </w:rPr>
-      </w:pPr>
+        <w:t>Lobby</w:t>
+      </w:r>
+    </w:p>
+    <w:p>
+      <w:pPr>
+        <w:spacing w:after="0" w:line="240" w:lineRule="auto"/>
+        <w:rPr>
+          <w:rFonts w:ascii="Times New Roman" w:eastAsia="Times New Roman" w:hAnsi="Times New Roman" w:cs="Times New Roman"/>
+          <w:sz w:val="24"/>
+          <w:szCs w:val="24"/>
+          <w:lang w:eastAsia="en-GB"/>
+        </w:rPr>
+      </w:pPr>
+      <w:r>
+        <w:rPr>
+          <w:rFonts w:ascii="Arial" w:eastAsia="Times New Roman" w:hAnsi="Arial" w:cs="Arial"/>
+          <w:color w:val="000000"/>
+          <w:lang w:eastAsia="en-GB"/>
+        </w:rPr>
+        <w:t xml:space="preserve">The door to the outside is blocked by large pieces of rubble. The reception lies in ruin. One of the drawers is still intact and is lying open. </w:t>
+      </w:r>
+    </w:p>
+    <w:p>
+      <w:pPr>
+        <w:spacing w:after="0" w:line="240" w:lineRule="auto"/>
+        <w:rPr>
+          <w:rFonts w:ascii="Times New Roman" w:eastAsia="Times New Roman" w:hAnsi="Times New Roman" w:cs="Times New Roman"/>
+          <w:sz w:val="24"/>
+          <w:szCs w:val="24"/>
+          <w:lang w:eastAsia="en-GB"/>
+        </w:rPr>
+      </w:pPr>
+      <w:r>
+        <w:rPr>
+          <w:rFonts w:ascii="Arial" w:eastAsia="Times New Roman" w:hAnsi="Arial" w:cs="Arial"/>
+          <w:color w:val="000000"/>
+          <w:lang w:eastAsia="en-GB"/>
+        </w:rPr>
+        <w:t>The door to the east leads to the stairwell</w:t>
+      </w:r>
     </w:p>
     <w:p>
       <w:pPr>
@@ -1014,7 +1188,45 @@
           <w:color w:val="0000FF"/>
           <w:lang w:eastAsia="en-GB"/>
         </w:rPr>
-        <w:t>Items?</w:t>
+        <w:t>If player looks in drawer</w:t>
+      </w:r>
+    </w:p>
+    <w:p>
+      <w:pPr>
+        <w:spacing w:after="0" w:line="240" w:lineRule="auto"/>
+        <w:rPr>
+          <w:rFonts w:ascii="Times New Roman" w:eastAsia="Times New Roman" w:hAnsi="Times New Roman" w:cs="Times New Roman"/>
+          <w:sz w:val="24"/>
+          <w:szCs w:val="24"/>
+          <w:lang w:eastAsia="en-GB"/>
+        </w:rPr>
+      </w:pPr>
+      <w:r>
+        <w:rPr>
+          <w:rFonts w:ascii="Arial" w:eastAsia="Times New Roman" w:hAnsi="Arial" w:cs="Arial"/>
+          <w:color w:val="000000"/>
+          <w:lang w:eastAsia="en-GB"/>
+        </w:rPr>
+        <w:t>There is a flare here, I wonder what that’s for.</w:t>
+      </w:r>
+    </w:p>
+    <w:p>
+      <w:pPr>
+        <w:spacing w:after="0" w:line="240" w:lineRule="auto"/>
+        <w:rPr>
+          <w:rFonts w:ascii="Times New Roman" w:eastAsia="Times New Roman" w:hAnsi="Times New Roman" w:cs="Times New Roman"/>
+          <w:sz w:val="24"/>
+          <w:szCs w:val="24"/>
+          <w:lang w:eastAsia="en-GB"/>
+        </w:rPr>
+      </w:pPr>
+      <w:r>
+        <w:rPr>
+          <w:rFonts w:ascii="Arial" w:eastAsia="Times New Roman" w:hAnsi="Arial" w:cs="Arial"/>
+          <w:color w:val="000000"/>
+          <w:lang w:eastAsia="en-GB"/>
+        </w:rPr>
+        <w:t>There’s also a notebook in the drawer.</w:t>
       </w:r>
     </w:p>
     <w:p>
@@ -1045,328 +1257,97 @@
           <w:u w:val="single"/>
           <w:lang w:eastAsia="en-GB"/>
         </w:rPr>
-        <w:t>Infirmary</w:t>
-      </w:r>
-    </w:p>
-    <w:p>
-      <w:pPr>
-        <w:spacing w:after="0" w:line="240" w:lineRule="auto"/>
-        <w:rPr>
-          <w:rFonts w:ascii="Times New Roman" w:eastAsia="Times New Roman" w:hAnsi="Times New Roman" w:cs="Times New Roman"/>
-          <w:sz w:val="24"/>
-          <w:szCs w:val="24"/>
-          <w:lang w:eastAsia="en-GB"/>
-        </w:rPr>
-      </w:pPr>
-      <w:r>
-        <w:rPr>
-          <w:rFonts w:ascii="Arial" w:eastAsia="Times New Roman" w:hAnsi="Arial" w:cs="Arial"/>
-          <w:color w:val="000000"/>
-          <w:lang w:eastAsia="en-GB"/>
-        </w:rPr>
-        <w:t>This room is the only clean room in the complex. It feels too clinical. Cabinets filled with various medical supplies line the north and east walls. In the middle of the room is a small examination table with a green box on top of it. The west door leads back to the lab</w:t>
-      </w:r>
-    </w:p>
-    <w:p>
-      <w:pPr>
-        <w:spacing w:after="0" w:line="240" w:lineRule="auto"/>
-        <w:rPr>
-          <w:rFonts w:ascii="Times New Roman" w:eastAsia="Times New Roman" w:hAnsi="Times New Roman" w:cs="Times New Roman"/>
-          <w:sz w:val="24"/>
-          <w:szCs w:val="24"/>
-          <w:lang w:eastAsia="en-GB"/>
-        </w:rPr>
-      </w:pPr>
-      <w:r>
-        <w:rPr>
-          <w:rFonts w:ascii="Arial" w:eastAsia="Times New Roman" w:hAnsi="Arial" w:cs="Arial"/>
-          <w:color w:val="0000FF"/>
-          <w:lang w:eastAsia="en-GB"/>
-        </w:rPr>
-        <w:t xml:space="preserve">Green box = </w:t>
+        <w:t>Canteen</w:t>
+      </w:r>
+    </w:p>
+    <w:p>
+      <w:pPr>
+        <w:spacing w:after="0" w:line="240" w:lineRule="auto"/>
+        <w:rPr>
+          <w:rFonts w:ascii="Times New Roman" w:eastAsia="Times New Roman" w:hAnsi="Times New Roman" w:cs="Times New Roman"/>
+          <w:sz w:val="24"/>
+          <w:szCs w:val="24"/>
+          <w:lang w:eastAsia="en-GB"/>
+        </w:rPr>
+      </w:pPr>
+      <w:r>
+        <w:rPr>
+          <w:rFonts w:ascii="Arial" w:eastAsia="Times New Roman" w:hAnsi="Arial" w:cs="Arial"/>
+          <w:color w:val="000000"/>
+          <w:lang w:eastAsia="en-GB"/>
+        </w:rPr>
+        <w:t>The door to the canteen is locked, probably because you seem to be the only one here. Your stomach rumbles, almost in response to the locked door.</w:t>
+      </w:r>
+    </w:p>
+    <w:p>
+      <w:pPr>
+        <w:spacing w:after="0" w:line="240" w:lineRule="auto"/>
+        <w:rPr>
+          <w:rFonts w:ascii="Times New Roman" w:eastAsia="Times New Roman" w:hAnsi="Times New Roman" w:cs="Times New Roman"/>
+          <w:sz w:val="24"/>
+          <w:szCs w:val="24"/>
+          <w:lang w:eastAsia="en-GB"/>
+        </w:rPr>
+      </w:pPr>
+    </w:p>
+    <w:p>
+      <w:pPr>
+        <w:spacing w:after="0" w:line="240" w:lineRule="auto"/>
+        <w:rPr>
+          <w:rFonts w:ascii="Times New Roman" w:eastAsia="Times New Roman" w:hAnsi="Times New Roman" w:cs="Times New Roman"/>
+          <w:sz w:val="24"/>
+          <w:szCs w:val="24"/>
+          <w:lang w:eastAsia="en-GB"/>
+        </w:rPr>
+      </w:pPr>
+      <w:r>
+        <w:rPr>
+          <w:rFonts w:ascii="Arial" w:eastAsia="Times New Roman" w:hAnsi="Arial" w:cs="Arial"/>
+          <w:color w:val="000000"/>
+          <w:u w:val="single"/>
+          <w:lang w:eastAsia="en-GB"/>
+        </w:rPr>
+        <w:t>Roof</w:t>
+      </w:r>
+    </w:p>
+    <w:p>
+      <w:pPr>
+        <w:spacing w:after="0" w:line="240" w:lineRule="auto"/>
+        <w:rPr>
+          <w:rFonts w:ascii="Times New Roman" w:eastAsia="Times New Roman" w:hAnsi="Times New Roman" w:cs="Times New Roman"/>
+          <w:sz w:val="24"/>
+          <w:szCs w:val="24"/>
+          <w:lang w:eastAsia="en-GB"/>
+        </w:rPr>
+      </w:pPr>
+      <w:r>
+        <w:rPr>
+          <w:rFonts w:ascii="Arial" w:eastAsia="Times New Roman" w:hAnsi="Arial" w:cs="Arial"/>
+          <w:color w:val="000000"/>
+          <w:lang w:eastAsia="en-GB"/>
+        </w:rPr>
+        <w:t xml:space="preserve">The helipad takes up most of the </w:t>
       </w:r>
       <w:proofErr w:type="spellStart"/>
       <w:r>
         <w:rPr>
           <w:rFonts w:ascii="Arial" w:eastAsia="Times New Roman" w:hAnsi="Arial" w:cs="Arial"/>
-          <w:color w:val="0000FF"/>
-          <w:lang w:eastAsia="en-GB"/>
-        </w:rPr>
-        <w:t>medkit</w:t>
+          <w:color w:val="000000"/>
+          <w:lang w:eastAsia="en-GB"/>
+        </w:rPr>
+        <w:t>roofspace</w:t>
       </w:r>
       <w:proofErr w:type="spellEnd"/>
-    </w:p>
-    <w:p>
-      <w:pPr>
-        <w:spacing w:after="0" w:line="240" w:lineRule="auto"/>
-        <w:rPr>
-          <w:rFonts w:ascii="Times New Roman" w:eastAsia="Times New Roman" w:hAnsi="Times New Roman" w:cs="Times New Roman"/>
-          <w:sz w:val="24"/>
-          <w:szCs w:val="24"/>
-          <w:lang w:eastAsia="en-GB"/>
-        </w:rPr>
-      </w:pPr>
-      <w:r>
-        <w:rPr>
-          <w:rFonts w:ascii="Arial" w:eastAsia="Times New Roman" w:hAnsi="Arial" w:cs="Arial"/>
-          <w:color w:val="0000FF"/>
-          <w:lang w:eastAsia="en-GB"/>
-        </w:rPr>
-        <w:t>Items?</w:t>
-      </w:r>
-    </w:p>
-    <w:p>
-      <w:pPr>
-        <w:spacing w:after="240" w:line="240" w:lineRule="auto"/>
-        <w:rPr>
-          <w:rFonts w:ascii="Times New Roman" w:eastAsia="Times New Roman" w:hAnsi="Times New Roman" w:cs="Times New Roman"/>
-          <w:sz w:val="24"/>
-          <w:szCs w:val="24"/>
-          <w:lang w:eastAsia="en-GB"/>
-        </w:rPr>
-      </w:pPr>
-      <w:r>
-        <w:rPr>
-          <w:rFonts w:ascii="Times New Roman" w:eastAsia="Times New Roman" w:hAnsi="Times New Roman" w:cs="Times New Roman"/>
-          <w:sz w:val="24"/>
-          <w:szCs w:val="24"/>
-          <w:lang w:eastAsia="en-GB"/>
-        </w:rPr>
-        <w:br/>
-      </w:r>
-      <w:r>
-        <w:rPr>
-          <w:rFonts w:ascii="Times New Roman" w:eastAsia="Times New Roman" w:hAnsi="Times New Roman" w:cs="Times New Roman"/>
-          <w:sz w:val="24"/>
-          <w:szCs w:val="24"/>
-          <w:lang w:eastAsia="en-GB"/>
-        </w:rPr>
-        <w:br/>
-      </w:r>
-    </w:p>
-    <w:p>
-      <w:pPr>
-        <w:spacing w:after="0" w:line="240" w:lineRule="auto"/>
-        <w:rPr>
-          <w:rFonts w:ascii="Times New Roman" w:eastAsia="Times New Roman" w:hAnsi="Times New Roman" w:cs="Times New Roman"/>
-          <w:sz w:val="24"/>
-          <w:szCs w:val="24"/>
-          <w:lang w:eastAsia="en-GB"/>
-        </w:rPr>
-      </w:pPr>
-      <w:r>
-        <w:rPr>
-          <w:rFonts w:ascii="Arial" w:eastAsia="Times New Roman" w:hAnsi="Arial" w:cs="Arial"/>
-          <w:color w:val="000000"/>
-          <w:u w:val="single"/>
-          <w:lang w:eastAsia="en-GB"/>
-        </w:rPr>
-        <w:t>Lobby</w:t>
-      </w:r>
-    </w:p>
-    <w:p>
-      <w:pPr>
-        <w:spacing w:after="0" w:line="240" w:lineRule="auto"/>
-        <w:rPr>
-          <w:rFonts w:ascii="Times New Roman" w:eastAsia="Times New Roman" w:hAnsi="Times New Roman" w:cs="Times New Roman"/>
-          <w:sz w:val="24"/>
-          <w:szCs w:val="24"/>
-          <w:lang w:eastAsia="en-GB"/>
-        </w:rPr>
-      </w:pPr>
-      <w:r>
-        <w:rPr>
-          <w:rFonts w:ascii="Arial" w:eastAsia="Times New Roman" w:hAnsi="Arial" w:cs="Arial"/>
-          <w:color w:val="000000"/>
-          <w:lang w:eastAsia="en-GB"/>
-        </w:rPr>
-        <w:t xml:space="preserve">The door to the outside is blocked by large pieces of rubble. The reception lies in ruin. One of the drawers is still intact and is lying open. </w:t>
-      </w:r>
-    </w:p>
-    <w:p>
-      <w:pPr>
-        <w:spacing w:after="0" w:line="240" w:lineRule="auto"/>
-        <w:rPr>
-          <w:rFonts w:ascii="Times New Roman" w:eastAsia="Times New Roman" w:hAnsi="Times New Roman" w:cs="Times New Roman"/>
-          <w:sz w:val="24"/>
-          <w:szCs w:val="24"/>
-          <w:lang w:eastAsia="en-GB"/>
-        </w:rPr>
-      </w:pPr>
-      <w:r>
-        <w:rPr>
-          <w:rFonts w:ascii="Arial" w:eastAsia="Times New Roman" w:hAnsi="Arial" w:cs="Arial"/>
-          <w:color w:val="000000"/>
-          <w:lang w:eastAsia="en-GB"/>
-        </w:rPr>
-        <w:t>The door to the east leads to the stairwell</w:t>
-      </w:r>
-    </w:p>
-    <w:p>
-      <w:pPr>
-        <w:spacing w:after="0" w:line="240" w:lineRule="auto"/>
-        <w:rPr>
-          <w:rFonts w:ascii="Times New Roman" w:eastAsia="Times New Roman" w:hAnsi="Times New Roman" w:cs="Times New Roman"/>
-          <w:sz w:val="24"/>
-          <w:szCs w:val="24"/>
-          <w:lang w:eastAsia="en-GB"/>
-        </w:rPr>
-      </w:pPr>
-      <w:r>
-        <w:rPr>
-          <w:rFonts w:ascii="Arial" w:eastAsia="Times New Roman" w:hAnsi="Arial" w:cs="Arial"/>
-          <w:color w:val="0000FF"/>
-          <w:lang w:eastAsia="en-GB"/>
-        </w:rPr>
-        <w:t>If player looks in drawer</w:t>
-      </w:r>
-    </w:p>
-    <w:p>
-      <w:pPr>
-        <w:spacing w:after="0" w:line="240" w:lineRule="auto"/>
-        <w:rPr>
-          <w:rFonts w:ascii="Times New Roman" w:eastAsia="Times New Roman" w:hAnsi="Times New Roman" w:cs="Times New Roman"/>
-          <w:sz w:val="24"/>
-          <w:szCs w:val="24"/>
-          <w:lang w:eastAsia="en-GB"/>
-        </w:rPr>
-      </w:pPr>
-      <w:r>
-        <w:rPr>
-          <w:rFonts w:ascii="Arial" w:eastAsia="Times New Roman" w:hAnsi="Arial" w:cs="Arial"/>
-          <w:color w:val="000000"/>
-          <w:lang w:eastAsia="en-GB"/>
-        </w:rPr>
-        <w:t>There is a flare here, I wonder what that’s for.</w:t>
-      </w:r>
-    </w:p>
-    <w:p>
-      <w:pPr>
-        <w:spacing w:after="0" w:line="240" w:lineRule="auto"/>
-        <w:rPr>
-          <w:rFonts w:ascii="Times New Roman" w:eastAsia="Times New Roman" w:hAnsi="Times New Roman" w:cs="Times New Roman"/>
-          <w:sz w:val="24"/>
-          <w:szCs w:val="24"/>
-          <w:lang w:eastAsia="en-GB"/>
-        </w:rPr>
-      </w:pPr>
-      <w:r>
-        <w:rPr>
-          <w:rFonts w:ascii="Arial" w:eastAsia="Times New Roman" w:hAnsi="Arial" w:cs="Arial"/>
-          <w:color w:val="000000"/>
-          <w:lang w:eastAsia="en-GB"/>
-        </w:rPr>
-        <w:t>There’s also one of your colleagues notebooks in the drawer.</w:t>
-      </w:r>
-    </w:p>
-    <w:p>
-      <w:pPr>
-        <w:spacing w:after="0" w:line="240" w:lineRule="auto"/>
-        <w:rPr>
-          <w:rFonts w:ascii="Times New Roman" w:eastAsia="Times New Roman" w:hAnsi="Times New Roman" w:cs="Times New Roman"/>
-          <w:sz w:val="24"/>
-          <w:szCs w:val="24"/>
-          <w:lang w:eastAsia="en-GB"/>
-        </w:rPr>
-      </w:pPr>
-    </w:p>
-    <w:p>
-      <w:pPr>
-        <w:spacing w:after="0" w:line="240" w:lineRule="auto"/>
-        <w:rPr>
-          <w:rFonts w:ascii="Times New Roman" w:eastAsia="Times New Roman" w:hAnsi="Times New Roman" w:cs="Times New Roman"/>
-          <w:sz w:val="24"/>
-          <w:szCs w:val="24"/>
-          <w:lang w:eastAsia="en-GB"/>
-        </w:rPr>
-      </w:pPr>
-      <w:r>
-        <w:rPr>
-          <w:rFonts w:ascii="Arial" w:eastAsia="Times New Roman" w:hAnsi="Arial" w:cs="Arial"/>
-          <w:color w:val="000000"/>
-          <w:u w:val="single"/>
-          <w:lang w:eastAsia="en-GB"/>
-        </w:rPr>
-        <w:t>Canteen</w:t>
-      </w:r>
-    </w:p>
-    <w:p>
-      <w:pPr>
-        <w:spacing w:after="0" w:line="240" w:lineRule="auto"/>
-        <w:rPr>
-          <w:rFonts w:ascii="Times New Roman" w:eastAsia="Times New Roman" w:hAnsi="Times New Roman" w:cs="Times New Roman"/>
-          <w:sz w:val="24"/>
-          <w:szCs w:val="24"/>
-          <w:lang w:eastAsia="en-GB"/>
-        </w:rPr>
-      </w:pPr>
-      <w:r>
-        <w:rPr>
-          <w:rFonts w:ascii="Arial" w:eastAsia="Times New Roman" w:hAnsi="Arial" w:cs="Arial"/>
-          <w:color w:val="000000"/>
-          <w:lang w:eastAsia="en-GB"/>
-        </w:rPr>
-        <w:t>The door to the canteen is locked, probably because everyone else has gone home. Your stomach rumbles, almost in response to the locked door.</w:t>
-      </w:r>
-    </w:p>
-    <w:p>
-      <w:pPr>
-        <w:spacing w:after="0" w:line="240" w:lineRule="auto"/>
-        <w:rPr>
-          <w:rFonts w:ascii="Times New Roman" w:eastAsia="Times New Roman" w:hAnsi="Times New Roman" w:cs="Times New Roman"/>
-          <w:sz w:val="24"/>
-          <w:szCs w:val="24"/>
-          <w:lang w:eastAsia="en-GB"/>
-        </w:rPr>
-      </w:pPr>
-    </w:p>
-    <w:p>
-      <w:pPr>
-        <w:spacing w:after="0" w:line="240" w:lineRule="auto"/>
-        <w:rPr>
-          <w:rFonts w:ascii="Times New Roman" w:eastAsia="Times New Roman" w:hAnsi="Times New Roman" w:cs="Times New Roman"/>
-          <w:sz w:val="24"/>
-          <w:szCs w:val="24"/>
-          <w:lang w:eastAsia="en-GB"/>
-        </w:rPr>
-      </w:pPr>
-      <w:r>
-        <w:rPr>
-          <w:rFonts w:ascii="Arial" w:eastAsia="Times New Roman" w:hAnsi="Arial" w:cs="Arial"/>
-          <w:color w:val="000000"/>
-          <w:u w:val="single"/>
-          <w:lang w:eastAsia="en-GB"/>
-        </w:rPr>
-        <w:t>Roof</w:t>
-      </w:r>
-    </w:p>
-    <w:p>
-      <w:r>
-        <w:rPr>
-          <w:rFonts w:ascii="Arial" w:eastAsia="Times New Roman" w:hAnsi="Arial" w:cs="Arial"/>
-          <w:color w:val="000000"/>
-          <w:lang w:eastAsia="en-GB"/>
-        </w:rPr>
-        <w:t xml:space="preserve">The helipad takes up most of the </w:t>
-      </w:r>
-      <w:proofErr w:type="spellStart"/>
-      <w:r>
-        <w:rPr>
-          <w:rFonts w:ascii="Arial" w:eastAsia="Times New Roman" w:hAnsi="Arial" w:cs="Arial"/>
-          <w:color w:val="000000"/>
-          <w:lang w:eastAsia="en-GB"/>
-        </w:rPr>
-        <w:t>roofspace</w:t>
-      </w:r>
-      <w:proofErr w:type="spellEnd"/>
-      <w:r>
-        <w:rPr>
-          <w:rFonts w:ascii="Arial" w:eastAsia="Times New Roman" w:hAnsi="Arial" w:cs="Arial"/>
-          <w:color w:val="000000"/>
-          <w:lang w:eastAsia="en-GB"/>
-        </w:rPr>
-        <w:t>. Big time executives and government officials would use this for lab visits. You see a helicopter flying over one of the buildings on the other side of the city.</w:t>
-      </w:r>
+      <w:r>
+        <w:rPr>
+          <w:rFonts w:ascii="Arial" w:eastAsia="Times New Roman" w:hAnsi="Arial" w:cs="Arial"/>
+          <w:color w:val="000000"/>
+          <w:lang w:eastAsia="en-GB"/>
+        </w:rPr>
+        <w:t>. Big time executives and government officials must use this for lab visits. You see a helicopter flying over one of the buildings on the other side of the city.</w:t>
+      </w:r>
+    </w:p>
+    <w:p>
       <w:bookmarkStart w:id="0" w:name="_GoBack"/>
       <w:bookmarkEnd w:id="0"/>
     </w:p>

</xml_diff>

<commit_message>
Added title and ending
</commit_message>
<xml_diff>
--- a/game3/Story & Rooms.docx
+++ b/game3/Story & Rooms.docx
@@ -16,6 +16,38 @@
         <w:rPr>
           <w:rFonts w:ascii="Arial" w:eastAsia="Times New Roman" w:hAnsi="Arial" w:cs="Arial"/>
           <w:color w:val="000000"/>
+          <w:sz w:val="48"/>
+          <w:szCs w:val="48"/>
+          <w:lang w:eastAsia="en-GB"/>
+        </w:rPr>
+        <w:t>Name: Dead Memories</w:t>
+      </w:r>
+    </w:p>
+    <w:p>
+      <w:pPr>
+        <w:spacing w:after="0" w:line="240" w:lineRule="auto"/>
+        <w:rPr>
+          <w:rFonts w:ascii="Times New Roman" w:eastAsia="Times New Roman" w:hAnsi="Times New Roman" w:cs="Times New Roman"/>
+          <w:sz w:val="24"/>
+          <w:szCs w:val="24"/>
+          <w:lang w:eastAsia="en-GB"/>
+        </w:rPr>
+      </w:pPr>
+    </w:p>
+    <w:p>
+      <w:pPr>
+        <w:spacing w:after="0" w:line="240" w:lineRule="auto"/>
+        <w:rPr>
+          <w:rFonts w:ascii="Times New Roman" w:eastAsia="Times New Roman" w:hAnsi="Times New Roman" w:cs="Times New Roman"/>
+          <w:sz w:val="24"/>
+          <w:szCs w:val="24"/>
+          <w:lang w:eastAsia="en-GB"/>
+        </w:rPr>
+      </w:pPr>
+      <w:r>
+        <w:rPr>
+          <w:rFonts w:ascii="Arial" w:eastAsia="Times New Roman" w:hAnsi="Arial" w:cs="Arial"/>
+          <w:color w:val="000000"/>
           <w:lang w:eastAsia="en-GB"/>
         </w:rPr>
         <w:t xml:space="preserve">Key: </w:t>
@@ -270,32 +302,96 @@
           <w:lang w:val="es-ES" w:eastAsia="en-GB"/>
         </w:rPr>
       </w:pPr>
+      <w:proofErr w:type="spellStart"/>
       <w:r>
         <w:rPr>
           <w:rFonts w:ascii="Arial" w:eastAsia="Times New Roman" w:hAnsi="Arial" w:cs="Arial"/>
           <w:color w:val="000000"/>
           <w:lang w:val="es-ES" w:eastAsia="en-GB"/>
         </w:rPr>
-        <w:t>Something’s wrong…</w:t>
-      </w:r>
-    </w:p>
-    <w:p>
-      <w:pPr>
-        <w:spacing w:after="0" w:line="240" w:lineRule="auto"/>
-        <w:rPr>
-          <w:rFonts w:ascii="Times New Roman" w:eastAsia="Times New Roman" w:hAnsi="Times New Roman" w:cs="Times New Roman"/>
-          <w:sz w:val="24"/>
-          <w:szCs w:val="24"/>
-          <w:lang w:eastAsia="en-GB"/>
-        </w:rPr>
-      </w:pPr>
+        <w:t>Something’s</w:t>
+      </w:r>
+      <w:proofErr w:type="spellEnd"/>
       <w:r>
         <w:rPr>
           <w:rFonts w:ascii="Arial" w:eastAsia="Times New Roman" w:hAnsi="Arial" w:cs="Arial"/>
           <w:color w:val="000000"/>
           <w:lang w:val="es-ES" w:eastAsia="en-GB"/>
         </w:rPr>
-        <w:t xml:space="preserve">ERROR ERROR ERROR. </w:t>
+        <w:t xml:space="preserve"> </w:t>
+      </w:r>
+      <w:proofErr w:type="spellStart"/>
+      <w:r>
+        <w:rPr>
+          <w:rFonts w:ascii="Arial" w:eastAsia="Times New Roman" w:hAnsi="Arial" w:cs="Arial"/>
+          <w:color w:val="000000"/>
+          <w:lang w:val="es-ES" w:eastAsia="en-GB"/>
+        </w:rPr>
+        <w:t>wrong</w:t>
+      </w:r>
+      <w:proofErr w:type="spellEnd"/>
+      <w:r>
+        <w:rPr>
+          <w:rFonts w:ascii="Arial" w:eastAsia="Times New Roman" w:hAnsi="Arial" w:cs="Arial"/>
+          <w:color w:val="000000"/>
+          <w:lang w:val="es-ES" w:eastAsia="en-GB"/>
+        </w:rPr>
+        <w:t>…</w:t>
+      </w:r>
+    </w:p>
+    <w:p>
+      <w:pPr>
+        <w:spacing w:after="0" w:line="240" w:lineRule="auto"/>
+        <w:rPr>
+          <w:rFonts w:ascii="Times New Roman" w:eastAsia="Times New Roman" w:hAnsi="Times New Roman" w:cs="Times New Roman"/>
+          <w:sz w:val="24"/>
+          <w:szCs w:val="24"/>
+          <w:lang w:eastAsia="en-GB"/>
+        </w:rPr>
+      </w:pPr>
+      <w:r>
+        <w:rPr>
+          <w:rFonts w:ascii="Arial" w:eastAsia="Times New Roman" w:hAnsi="Arial" w:cs="Arial"/>
+          <w:color w:val="000000"/>
+          <w:lang w:val="es-ES" w:eastAsia="en-GB"/>
+        </w:rPr>
+        <w:t xml:space="preserve">ERROR </w:t>
+      </w:r>
+      <w:proofErr w:type="spellStart"/>
+      <w:r>
+        <w:rPr>
+          <w:rFonts w:ascii="Arial" w:eastAsia="Times New Roman" w:hAnsi="Arial" w:cs="Arial"/>
+          <w:color w:val="000000"/>
+          <w:lang w:val="es-ES" w:eastAsia="en-GB"/>
+        </w:rPr>
+        <w:t>ERROR</w:t>
+      </w:r>
+      <w:proofErr w:type="spellEnd"/>
+      <w:r>
+        <w:rPr>
+          <w:rFonts w:ascii="Arial" w:eastAsia="Times New Roman" w:hAnsi="Arial" w:cs="Arial"/>
+          <w:color w:val="000000"/>
+          <w:lang w:val="es-ES" w:eastAsia="en-GB"/>
+        </w:rPr>
+        <w:t xml:space="preserve"> </w:t>
+      </w:r>
+      <w:proofErr w:type="spellStart"/>
+      <w:r>
+        <w:rPr>
+          <w:rFonts w:ascii="Arial" w:eastAsia="Times New Roman" w:hAnsi="Arial" w:cs="Arial"/>
+          <w:color w:val="000000"/>
+          <w:lang w:val="es-ES" w:eastAsia="en-GB"/>
+        </w:rPr>
+        <w:t>ERROR</w:t>
+      </w:r>
+      <w:proofErr w:type="spellEnd"/>
+      <w:r>
+        <w:rPr>
+          <w:rFonts w:ascii="Arial" w:eastAsia="Times New Roman" w:hAnsi="Arial" w:cs="Arial"/>
+          <w:color w:val="000000"/>
+          <w:lang w:val="es-ES" w:eastAsia="en-GB"/>
+        </w:rPr>
+        <w:t xml:space="preserve">. </w:t>
       </w:r>
       <w:r>
         <w:rPr>
@@ -664,6 +760,7 @@
           <w:color w:val="0000FF"/>
           <w:lang w:eastAsia="en-GB"/>
         </w:rPr>
+        <w:lastRenderedPageBreak/>
         <w:t>More items?</w:t>
       </w:r>
     </w:p>
@@ -705,7 +802,6 @@
           <w:u w:val="single"/>
           <w:lang w:eastAsia="en-GB"/>
         </w:rPr>
-        <w:lastRenderedPageBreak/>
         <w:t>Armory</w:t>
       </w:r>
       <w:proofErr w:type="spellEnd"/>
@@ -1294,63 +1390,244 @@
       <w:pPr>
         <w:spacing w:after="0" w:line="240" w:lineRule="auto"/>
         <w:rPr>
-          <w:rFonts w:ascii="Times New Roman" w:eastAsia="Times New Roman" w:hAnsi="Times New Roman" w:cs="Times New Roman"/>
-          <w:sz w:val="24"/>
-          <w:szCs w:val="24"/>
-          <w:lang w:eastAsia="en-GB"/>
-        </w:rPr>
-      </w:pPr>
-      <w:r>
-        <w:rPr>
           <w:rFonts w:ascii="Arial" w:eastAsia="Times New Roman" w:hAnsi="Arial" w:cs="Arial"/>
           <w:color w:val="000000"/>
           <w:u w:val="single"/>
           <w:lang w:eastAsia="en-GB"/>
         </w:rPr>
-        <w:t>Roof</w:t>
-      </w:r>
-    </w:p>
-    <w:p>
-      <w:pPr>
-        <w:spacing w:after="0" w:line="240" w:lineRule="auto"/>
-        <w:rPr>
-          <w:rFonts w:ascii="Times New Roman" w:eastAsia="Times New Roman" w:hAnsi="Times New Roman" w:cs="Times New Roman"/>
-          <w:sz w:val="24"/>
-          <w:szCs w:val="24"/>
-          <w:lang w:eastAsia="en-GB"/>
-        </w:rPr>
-      </w:pPr>
-      <w:r>
-        <w:rPr>
-          <w:rFonts w:ascii="Arial" w:eastAsia="Times New Roman" w:hAnsi="Arial" w:cs="Arial"/>
-          <w:color w:val="000000"/>
-          <w:lang w:eastAsia="en-GB"/>
-        </w:rPr>
-        <w:t xml:space="preserve">The helipad takes up most of the </w:t>
-      </w:r>
-      <w:proofErr w:type="spellStart"/>
-      <w:r>
-        <w:rPr>
-          <w:rFonts w:ascii="Arial" w:eastAsia="Times New Roman" w:hAnsi="Arial" w:cs="Arial"/>
-          <w:color w:val="000000"/>
-          <w:lang w:eastAsia="en-GB"/>
-        </w:rPr>
-        <w:t>roofspace</w:t>
-      </w:r>
-      <w:proofErr w:type="spellEnd"/>
-      <w:r>
-        <w:rPr>
-          <w:rFonts w:ascii="Arial" w:eastAsia="Times New Roman" w:hAnsi="Arial" w:cs="Arial"/>
-          <w:color w:val="000000"/>
-          <w:lang w:eastAsia="en-GB"/>
-        </w:rPr>
-        <w:t>. Big time executives and government officials must use this for lab visits. You see a helicopter flying over one of the buildings on the other side of the city.</w:t>
-      </w:r>
-    </w:p>
-    <w:p>
+      </w:pPr>
+    </w:p>
+    <w:p>
+      <w:pPr>
+        <w:spacing w:after="0" w:line="240" w:lineRule="auto"/>
+        <w:rPr>
+          <w:rFonts w:ascii="Arial" w:eastAsia="Times New Roman" w:hAnsi="Arial" w:cs="Arial"/>
+          <w:color w:val="000000"/>
+          <w:u w:val="single"/>
+          <w:lang w:eastAsia="en-GB"/>
+        </w:rPr>
+      </w:pPr>
+    </w:p>
+    <w:p>
+      <w:pPr>
+        <w:spacing w:after="0" w:line="240" w:lineRule="auto"/>
+        <w:rPr>
+          <w:rFonts w:ascii="Times New Roman" w:eastAsia="Times New Roman" w:hAnsi="Times New Roman" w:cs="Times New Roman"/>
+          <w:sz w:val="24"/>
+          <w:szCs w:val="24"/>
+          <w:lang w:eastAsia="en-GB"/>
+        </w:rPr>
+      </w:pPr>
       <w:bookmarkStart w:id="0" w:name="_GoBack"/>
       <w:bookmarkEnd w:id="0"/>
-    </w:p>
+      <w:r>
+        <w:rPr>
+          <w:rFonts w:ascii="Arial" w:eastAsia="Times New Roman" w:hAnsi="Arial" w:cs="Arial"/>
+          <w:color w:val="000000"/>
+          <w:u w:val="single"/>
+          <w:lang w:eastAsia="en-GB"/>
+        </w:rPr>
+        <w:lastRenderedPageBreak/>
+        <w:t>Roof</w:t>
+      </w:r>
+    </w:p>
+    <w:p>
+      <w:pPr>
+        <w:spacing w:after="0" w:line="240" w:lineRule="auto"/>
+        <w:rPr>
+          <w:rFonts w:ascii="Times New Roman" w:eastAsia="Times New Roman" w:hAnsi="Times New Roman" w:cs="Times New Roman"/>
+          <w:sz w:val="24"/>
+          <w:szCs w:val="24"/>
+          <w:lang w:eastAsia="en-GB"/>
+        </w:rPr>
+      </w:pPr>
+      <w:r>
+        <w:rPr>
+          <w:rFonts w:ascii="Arial" w:eastAsia="Times New Roman" w:hAnsi="Arial" w:cs="Arial"/>
+          <w:color w:val="000000"/>
+          <w:lang w:eastAsia="en-GB"/>
+        </w:rPr>
+        <w:t xml:space="preserve">The helipad takes up most of the </w:t>
+      </w:r>
+      <w:proofErr w:type="spellStart"/>
+      <w:r>
+        <w:rPr>
+          <w:rFonts w:ascii="Arial" w:eastAsia="Times New Roman" w:hAnsi="Arial" w:cs="Arial"/>
+          <w:color w:val="000000"/>
+          <w:lang w:eastAsia="en-GB"/>
+        </w:rPr>
+        <w:t>roofspace</w:t>
+      </w:r>
+      <w:proofErr w:type="spellEnd"/>
+      <w:r>
+        <w:rPr>
+          <w:rFonts w:ascii="Arial" w:eastAsia="Times New Roman" w:hAnsi="Arial" w:cs="Arial"/>
+          <w:color w:val="000000"/>
+          <w:lang w:eastAsia="en-GB"/>
+        </w:rPr>
+        <w:t>. Big time executives and government officials must use this for lab visits. You see a helicopter flying over one of the buildings on the other side of the city.</w:t>
+      </w:r>
+    </w:p>
+    <w:p>
+      <w:pPr>
+        <w:spacing w:after="240" w:line="240" w:lineRule="auto"/>
+        <w:rPr>
+          <w:rFonts w:ascii="Times New Roman" w:eastAsia="Times New Roman" w:hAnsi="Times New Roman" w:cs="Times New Roman"/>
+          <w:sz w:val="24"/>
+          <w:szCs w:val="24"/>
+          <w:lang w:eastAsia="en-GB"/>
+        </w:rPr>
+      </w:pPr>
+    </w:p>
+    <w:p>
+      <w:pPr>
+        <w:spacing w:after="0" w:line="240" w:lineRule="auto"/>
+        <w:rPr>
+          <w:rFonts w:ascii="Times New Roman" w:eastAsia="Times New Roman" w:hAnsi="Times New Roman" w:cs="Times New Roman"/>
+          <w:sz w:val="24"/>
+          <w:szCs w:val="24"/>
+          <w:lang w:eastAsia="en-GB"/>
+        </w:rPr>
+      </w:pPr>
+      <w:r>
+        <w:rPr>
+          <w:rFonts w:ascii="Arial" w:eastAsia="Times New Roman" w:hAnsi="Arial" w:cs="Arial"/>
+          <w:b/>
+          <w:bCs/>
+          <w:color w:val="000000"/>
+          <w:lang w:eastAsia="en-GB"/>
+        </w:rPr>
+        <w:t>Ending</w:t>
+      </w:r>
+    </w:p>
+    <w:p>
+      <w:pPr>
+        <w:spacing w:after="0" w:line="240" w:lineRule="auto"/>
+        <w:rPr>
+          <w:rFonts w:ascii="Arial" w:eastAsia="Times New Roman" w:hAnsi="Arial" w:cs="Arial"/>
+          <w:color w:val="000000"/>
+          <w:lang w:eastAsia="en-GB"/>
+        </w:rPr>
+      </w:pPr>
+      <w:r>
+        <w:rPr>
+          <w:rFonts w:ascii="Arial" w:eastAsia="Times New Roman" w:hAnsi="Arial" w:cs="Arial"/>
+          <w:color w:val="000000"/>
+          <w:lang w:eastAsia="en-GB"/>
+        </w:rPr>
+        <w:t xml:space="preserve">You made it to the roof, flare in hand. Hopefully the pilot sees you. A feeling of relief washes over you as you notice the helicopter getting closer. The wind begins to pick up as the helicopter lands on the helipad. You hear thumping on the roof access door behind you. You see your reflection in the window as you climb on board. Everything comes flooding back. You are Kirill </w:t>
+      </w:r>
+      <w:proofErr w:type="spellStart"/>
+      <w:r>
+        <w:rPr>
+          <w:rFonts w:ascii="Arial" w:eastAsia="Times New Roman" w:hAnsi="Arial" w:cs="Arial"/>
+          <w:color w:val="000000"/>
+          <w:lang w:eastAsia="en-GB"/>
+        </w:rPr>
+        <w:t>Sidorov</w:t>
+      </w:r>
+      <w:proofErr w:type="spellEnd"/>
+      <w:r>
+        <w:rPr>
+          <w:rFonts w:ascii="Arial" w:eastAsia="Times New Roman" w:hAnsi="Arial" w:cs="Arial"/>
+          <w:color w:val="000000"/>
+          <w:lang w:eastAsia="en-GB"/>
+        </w:rPr>
+        <w:t>, you created</w:t>
+      </w:r>
+      <w:r>
+        <w:rPr>
+          <w:rFonts w:ascii="Arial" w:eastAsia="Times New Roman" w:hAnsi="Arial" w:cs="Arial"/>
+          <w:color w:val="000000"/>
+          <w:lang w:eastAsia="en-GB"/>
+        </w:rPr>
+        <w:t xml:space="preserve"> the monster and </w:t>
+      </w:r>
+      <w:r>
+        <w:rPr>
+          <w:rFonts w:ascii="Arial" w:eastAsia="Times New Roman" w:hAnsi="Arial" w:cs="Arial"/>
+          <w:color w:val="000000"/>
+          <w:lang w:eastAsia="en-GB"/>
+        </w:rPr>
+        <w:t>you are responsible for what happened in the lab. The relief you feel is immediately replaced with guilt as you realize the knock on effect something like this could have on the world.</w:t>
+      </w:r>
+    </w:p>
+    <w:p>
+      <w:pPr>
+        <w:spacing w:after="0" w:line="240" w:lineRule="auto"/>
+        <w:rPr>
+          <w:rFonts w:ascii="Arial" w:eastAsia="Times New Roman" w:hAnsi="Arial" w:cs="Arial"/>
+          <w:color w:val="000000"/>
+          <w:lang w:eastAsia="en-GB"/>
+        </w:rPr>
+      </w:pPr>
+    </w:p>
+    <w:p>
+      <w:pPr>
+        <w:spacing w:after="0" w:line="240" w:lineRule="auto"/>
+        <w:rPr>
+          <w:rFonts w:ascii="Times New Roman" w:eastAsia="Times New Roman" w:hAnsi="Times New Roman" w:cs="Times New Roman"/>
+          <w:sz w:val="24"/>
+          <w:szCs w:val="24"/>
+          <w:lang w:eastAsia="en-GB"/>
+        </w:rPr>
+      </w:pPr>
+    </w:p>
+    <w:p>
+      <w:pPr>
+        <w:spacing w:after="0" w:line="240" w:lineRule="auto"/>
+        <w:rPr>
+          <w:rFonts w:ascii="Times New Roman" w:eastAsia="Times New Roman" w:hAnsi="Times New Roman" w:cs="Times New Roman"/>
+          <w:sz w:val="24"/>
+          <w:szCs w:val="24"/>
+          <w:lang w:eastAsia="en-GB"/>
+        </w:rPr>
+      </w:pPr>
+      <w:r>
+        <w:rPr>
+          <w:rFonts w:ascii="Arial" w:eastAsia="Times New Roman" w:hAnsi="Arial" w:cs="Arial"/>
+          <w:color w:val="000000"/>
+          <w:lang w:eastAsia="en-GB"/>
+        </w:rPr>
+        <w:t>As you sit down, nodding to the mysterious pilot, you notice that your sleeve is torn at the shoulder. Upon further inspection, you see that you have been bitten. It must have happened when the subject escaped. You begin to feel woozy and, oddly, extremely angry. Your inhibitions leave you as you fly into a brutal rage, lurching towards the pilot…</w:t>
+      </w:r>
+    </w:p>
+    <w:p>
+      <w:pPr>
+        <w:spacing w:after="240" w:line="240" w:lineRule="auto"/>
+        <w:rPr>
+          <w:rFonts w:ascii="Times New Roman" w:eastAsia="Times New Roman" w:hAnsi="Times New Roman" w:cs="Times New Roman"/>
+          <w:sz w:val="24"/>
+          <w:szCs w:val="24"/>
+          <w:lang w:eastAsia="en-GB"/>
+        </w:rPr>
+      </w:pPr>
+    </w:p>
+    <w:p>
+      <w:pPr>
+        <w:spacing w:after="0" w:line="240" w:lineRule="auto"/>
+        <w:jc w:val="center"/>
+        <w:rPr>
+          <w:rFonts w:ascii="Times New Roman" w:eastAsia="Times New Roman" w:hAnsi="Times New Roman" w:cs="Times New Roman"/>
+          <w:sz w:val="24"/>
+          <w:szCs w:val="24"/>
+          <w:lang w:eastAsia="en-GB"/>
+        </w:rPr>
+      </w:pPr>
+      <w:r>
+        <w:rPr>
+          <w:rFonts w:ascii="Arial" w:eastAsia="Times New Roman" w:hAnsi="Arial" w:cs="Arial"/>
+          <w:b/>
+          <w:bCs/>
+          <w:color w:val="000000"/>
+          <w:sz w:val="36"/>
+          <w:szCs w:val="36"/>
+          <w:lang w:eastAsia="en-GB"/>
+        </w:rPr>
+        <w:t>END</w:t>
+      </w:r>
+    </w:p>
+    <w:p/>
     <w:sectPr>
       <w:pgSz w:w="11906" w:h="16838"/>
       <w:pgMar w:top="1440" w:right="1440" w:bottom="1440" w:left="1440" w:header="708" w:footer="708" w:gutter="0"/>

</xml_diff>

<commit_message>
Zombie descriptions and lab notes at bottom of story word doc
</commit_message>
<xml_diff>
--- a/game3/Story & Rooms.docx
+++ b/game3/Story & Rooms.docx
@@ -125,6 +125,17 @@
           <w:lang w:eastAsia="en-GB"/>
         </w:rPr>
       </w:pPr>
+      <w:r>
+        <w:rPr>
+          <w:rFonts w:ascii="Times New Roman" w:eastAsia="Times New Roman" w:hAnsi="Times New Roman" w:cs="Times New Roman"/>
+          <w:sz w:val="24"/>
+          <w:szCs w:val="24"/>
+          <w:lang w:eastAsia="en-GB"/>
+        </w:rPr>
+        <w:t>LAB NOTES AT BOTTOM</w:t>
+      </w:r>
+      <w:bookmarkStart w:id="0" w:name="_GoBack"/>
+      <w:bookmarkEnd w:id="0"/>
     </w:p>
     <w:p>
       <w:pPr>
@@ -232,18 +243,8 @@
           <w:color w:val="38761D"/>
           <w:lang w:eastAsia="en-GB"/>
         </w:rPr>
-        <w:t>If yes</w:t>
-      </w:r>
-      <w:proofErr w:type="gramStart"/>
-      <w:r>
-        <w:rPr>
-          <w:rFonts w:ascii="Arial" w:eastAsia="Times New Roman" w:hAnsi="Arial" w:cs="Arial"/>
-          <w:color w:val="38761D"/>
-          <w:lang w:eastAsia="en-GB"/>
-        </w:rPr>
-        <w:t>,</w:t>
-      </w:r>
-      <w:proofErr w:type="gramEnd"/>
+        <w:t>If yes,</w:t>
+      </w:r>
       <w:r>
         <w:rPr>
           <w:rFonts w:ascii="Arial" w:eastAsia="Times New Roman" w:hAnsi="Arial" w:cs="Arial"/>
@@ -302,96 +303,32 @@
           <w:lang w:val="es-ES" w:eastAsia="en-GB"/>
         </w:rPr>
       </w:pPr>
-      <w:proofErr w:type="spellStart"/>
       <w:r>
         <w:rPr>
           <w:rFonts w:ascii="Arial" w:eastAsia="Times New Roman" w:hAnsi="Arial" w:cs="Arial"/>
           <w:color w:val="000000"/>
           <w:lang w:val="es-ES" w:eastAsia="en-GB"/>
         </w:rPr>
-        <w:t>Something’s</w:t>
-      </w:r>
-      <w:proofErr w:type="spellEnd"/>
+        <w:t>Something’s wrong…</w:t>
+      </w:r>
+    </w:p>
+    <w:p>
+      <w:pPr>
+        <w:spacing w:after="0" w:line="240" w:lineRule="auto"/>
+        <w:rPr>
+          <w:rFonts w:ascii="Times New Roman" w:eastAsia="Times New Roman" w:hAnsi="Times New Roman" w:cs="Times New Roman"/>
+          <w:sz w:val="24"/>
+          <w:szCs w:val="24"/>
+          <w:lang w:eastAsia="en-GB"/>
+        </w:rPr>
+      </w:pPr>
       <w:r>
         <w:rPr>
           <w:rFonts w:ascii="Arial" w:eastAsia="Times New Roman" w:hAnsi="Arial" w:cs="Arial"/>
           <w:color w:val="000000"/>
           <w:lang w:val="es-ES" w:eastAsia="en-GB"/>
         </w:rPr>
-        <w:t xml:space="preserve"> </w:t>
-      </w:r>
-      <w:proofErr w:type="spellStart"/>
-      <w:r>
-        <w:rPr>
-          <w:rFonts w:ascii="Arial" w:eastAsia="Times New Roman" w:hAnsi="Arial" w:cs="Arial"/>
-          <w:color w:val="000000"/>
-          <w:lang w:val="es-ES" w:eastAsia="en-GB"/>
-        </w:rPr>
-        <w:t>wrong</w:t>
-      </w:r>
-      <w:proofErr w:type="spellEnd"/>
-      <w:r>
-        <w:rPr>
-          <w:rFonts w:ascii="Arial" w:eastAsia="Times New Roman" w:hAnsi="Arial" w:cs="Arial"/>
-          <w:color w:val="000000"/>
-          <w:lang w:val="es-ES" w:eastAsia="en-GB"/>
-        </w:rPr>
-        <w:t>…</w:t>
-      </w:r>
-    </w:p>
-    <w:p>
-      <w:pPr>
-        <w:spacing w:after="0" w:line="240" w:lineRule="auto"/>
-        <w:rPr>
-          <w:rFonts w:ascii="Times New Roman" w:eastAsia="Times New Roman" w:hAnsi="Times New Roman" w:cs="Times New Roman"/>
-          <w:sz w:val="24"/>
-          <w:szCs w:val="24"/>
-          <w:lang w:eastAsia="en-GB"/>
-        </w:rPr>
-      </w:pPr>
-      <w:r>
-        <w:rPr>
-          <w:rFonts w:ascii="Arial" w:eastAsia="Times New Roman" w:hAnsi="Arial" w:cs="Arial"/>
-          <w:color w:val="000000"/>
-          <w:lang w:val="es-ES" w:eastAsia="en-GB"/>
-        </w:rPr>
-        <w:t xml:space="preserve">ERROR </w:t>
-      </w:r>
-      <w:proofErr w:type="spellStart"/>
-      <w:r>
-        <w:rPr>
-          <w:rFonts w:ascii="Arial" w:eastAsia="Times New Roman" w:hAnsi="Arial" w:cs="Arial"/>
-          <w:color w:val="000000"/>
-          <w:lang w:val="es-ES" w:eastAsia="en-GB"/>
-        </w:rPr>
-        <w:t>ERROR</w:t>
-      </w:r>
-      <w:proofErr w:type="spellEnd"/>
-      <w:r>
-        <w:rPr>
-          <w:rFonts w:ascii="Arial" w:eastAsia="Times New Roman" w:hAnsi="Arial" w:cs="Arial"/>
-          <w:color w:val="000000"/>
-          <w:lang w:val="es-ES" w:eastAsia="en-GB"/>
-        </w:rPr>
-        <w:t xml:space="preserve"> </w:t>
-      </w:r>
-      <w:proofErr w:type="spellStart"/>
-      <w:r>
-        <w:rPr>
-          <w:rFonts w:ascii="Arial" w:eastAsia="Times New Roman" w:hAnsi="Arial" w:cs="Arial"/>
-          <w:color w:val="000000"/>
-          <w:lang w:val="es-ES" w:eastAsia="en-GB"/>
-        </w:rPr>
-        <w:t>ERROR</w:t>
-      </w:r>
-      <w:proofErr w:type="spellEnd"/>
-      <w:r>
-        <w:rPr>
-          <w:rFonts w:ascii="Arial" w:eastAsia="Times New Roman" w:hAnsi="Arial" w:cs="Arial"/>
-          <w:color w:val="000000"/>
-          <w:lang w:val="es-ES" w:eastAsia="en-GB"/>
-        </w:rPr>
-        <w:t xml:space="preserve">. </w:t>
+        <w:t xml:space="preserve">ERROR ERROR ERROR. </w:t>
       </w:r>
       <w:r>
         <w:rPr>
@@ -437,25 +374,7 @@
           <w:color w:val="000000"/>
           <w:lang w:eastAsia="en-GB"/>
         </w:rPr>
-        <w:t xml:space="preserve">The subject destroys the restraints with a huge roar, leaving a mangled mess of metal on the floor. It lumbers towards you, arm outstretched. The last thing you see is </w:t>
-      </w:r>
-      <w:proofErr w:type="gramStart"/>
-      <w:r>
-        <w:rPr>
-          <w:rFonts w:ascii="Arial" w:eastAsia="Times New Roman" w:hAnsi="Arial" w:cs="Arial"/>
-          <w:color w:val="000000"/>
-          <w:lang w:eastAsia="en-GB"/>
-        </w:rPr>
-        <w:t>its  hand</w:t>
-      </w:r>
-      <w:proofErr w:type="gramEnd"/>
-      <w:r>
-        <w:rPr>
-          <w:rFonts w:ascii="Arial" w:eastAsia="Times New Roman" w:hAnsi="Arial" w:cs="Arial"/>
-          <w:color w:val="000000"/>
-          <w:lang w:eastAsia="en-GB"/>
-        </w:rPr>
-        <w:t xml:space="preserve"> driving into your neck.</w:t>
+        <w:t>The subject destroys the restraints with a huge roar, leaving a mangled mess of metal on the floor. It lumbers towards you, arm outstretched. The last thing you see is its  hand driving into your neck.</w:t>
       </w:r>
     </w:p>
     <w:p>
@@ -517,25 +436,7 @@
           <w:color w:val="000000"/>
           <w:lang w:eastAsia="en-GB"/>
         </w:rPr>
-        <w:t xml:space="preserve">You regain consciousness, eyes struggling to open, you can’t remember what happened, </w:t>
-      </w:r>
-      <w:proofErr w:type="gramStart"/>
-      <w:r>
-        <w:rPr>
-          <w:rFonts w:ascii="Arial" w:eastAsia="Times New Roman" w:hAnsi="Arial" w:cs="Arial"/>
-          <w:color w:val="000000"/>
-          <w:lang w:eastAsia="en-GB"/>
-        </w:rPr>
-        <w:t>you</w:t>
-      </w:r>
-      <w:proofErr w:type="gramEnd"/>
-      <w:r>
-        <w:rPr>
-          <w:rFonts w:ascii="Arial" w:eastAsia="Times New Roman" w:hAnsi="Arial" w:cs="Arial"/>
-          <w:color w:val="000000"/>
-          <w:lang w:eastAsia="en-GB"/>
-        </w:rPr>
-        <w:t xml:space="preserve"> can’t remember your name, why you are here, nothing.</w:t>
+        <w:t>You regain consciousness, eyes struggling to open, you can’t remember what happened, you can’t remember your name, why you are here, nothing.</w:t>
       </w:r>
     </w:p>
     <w:p>
@@ -712,18 +613,8 @@
           <w:color w:val="0000FF"/>
           <w:lang w:eastAsia="en-GB"/>
         </w:rPr>
-        <w:t xml:space="preserve">If player looks at </w:t>
-      </w:r>
-      <w:proofErr w:type="spellStart"/>
-      <w:r>
-        <w:rPr>
-          <w:rFonts w:ascii="Arial" w:eastAsia="Times New Roman" w:hAnsi="Arial" w:cs="Arial"/>
-          <w:color w:val="0000FF"/>
-          <w:lang w:eastAsia="en-GB"/>
-        </w:rPr>
-        <w:t>labcoat</w:t>
-      </w:r>
-      <w:proofErr w:type="spellEnd"/>
+        <w:t>If player looks at labcoat</w:t>
+      </w:r>
     </w:p>
     <w:p>
       <w:pPr>
@@ -794,7 +685,6 @@
           <w:lang w:eastAsia="en-GB"/>
         </w:rPr>
       </w:pPr>
-      <w:proofErr w:type="spellStart"/>
       <w:r>
         <w:rPr>
           <w:rFonts w:ascii="Arial" w:eastAsia="Times New Roman" w:hAnsi="Arial" w:cs="Arial"/>
@@ -804,79 +694,24 @@
         </w:rPr>
         <w:t>Armory</w:t>
       </w:r>
-      <w:proofErr w:type="spellEnd"/>
-    </w:p>
-    <w:p>
-      <w:pPr>
-        <w:spacing w:after="0" w:line="240" w:lineRule="auto"/>
-        <w:rPr>
-          <w:rFonts w:ascii="Times New Roman" w:eastAsia="Times New Roman" w:hAnsi="Times New Roman" w:cs="Times New Roman"/>
-          <w:sz w:val="24"/>
-          <w:szCs w:val="24"/>
-          <w:lang w:eastAsia="en-GB"/>
-        </w:rPr>
-      </w:pPr>
-      <w:r>
-        <w:rPr>
-          <w:rFonts w:ascii="Arial" w:eastAsia="Times New Roman" w:hAnsi="Arial" w:cs="Arial"/>
-          <w:color w:val="000000"/>
-          <w:lang w:eastAsia="en-GB"/>
-        </w:rPr>
-        <w:t xml:space="preserve">There’s a secret </w:t>
-      </w:r>
-      <w:proofErr w:type="spellStart"/>
-      <w:r>
-        <w:rPr>
-          <w:rFonts w:ascii="Arial" w:eastAsia="Times New Roman" w:hAnsi="Arial" w:cs="Arial"/>
-          <w:color w:val="000000"/>
-          <w:lang w:eastAsia="en-GB"/>
-        </w:rPr>
-        <w:t>armory</w:t>
-      </w:r>
-      <w:proofErr w:type="spellEnd"/>
-      <w:r>
-        <w:rPr>
-          <w:rFonts w:ascii="Arial" w:eastAsia="Times New Roman" w:hAnsi="Arial" w:cs="Arial"/>
-          <w:color w:val="000000"/>
-          <w:lang w:eastAsia="en-GB"/>
-        </w:rPr>
-        <w:t xml:space="preserve"> behind locker 16. Who knew</w:t>
-      </w:r>
-      <w:proofErr w:type="gramStart"/>
-      <w:r>
-        <w:rPr>
-          <w:rFonts w:ascii="Arial" w:eastAsia="Times New Roman" w:hAnsi="Arial" w:cs="Arial"/>
-          <w:color w:val="000000"/>
-          <w:lang w:eastAsia="en-GB"/>
-        </w:rPr>
-        <w:t>?.</w:t>
-      </w:r>
-      <w:proofErr w:type="gramEnd"/>
-      <w:r>
-        <w:rPr>
-          <w:rFonts w:ascii="Arial" w:eastAsia="Times New Roman" w:hAnsi="Arial" w:cs="Arial"/>
-          <w:color w:val="000000"/>
-          <w:lang w:eastAsia="en-GB"/>
-        </w:rPr>
-        <w:t xml:space="preserve"> This must be for emergencies. All but one the cabinets that line all 4 walls are locked and require a </w:t>
-      </w:r>
-      <w:proofErr w:type="spellStart"/>
-      <w:r>
-        <w:rPr>
-          <w:rFonts w:ascii="Arial" w:eastAsia="Times New Roman" w:hAnsi="Arial" w:cs="Arial"/>
-          <w:color w:val="000000"/>
-          <w:lang w:eastAsia="en-GB"/>
-        </w:rPr>
-        <w:t>keycode</w:t>
-      </w:r>
-      <w:proofErr w:type="spellEnd"/>
-      <w:r>
-        <w:rPr>
-          <w:rFonts w:ascii="Arial" w:eastAsia="Times New Roman" w:hAnsi="Arial" w:cs="Arial"/>
-          <w:color w:val="000000"/>
-          <w:lang w:eastAsia="en-GB"/>
-        </w:rPr>
-        <w:t xml:space="preserve"> to open. In the unlocked cabinet, you can see a small gun.</w:t>
+    </w:p>
+    <w:p>
+      <w:pPr>
+        <w:spacing w:after="0" w:line="240" w:lineRule="auto"/>
+        <w:rPr>
+          <w:rFonts w:ascii="Times New Roman" w:eastAsia="Times New Roman" w:hAnsi="Times New Roman" w:cs="Times New Roman"/>
+          <w:sz w:val="24"/>
+          <w:szCs w:val="24"/>
+          <w:lang w:eastAsia="en-GB"/>
+        </w:rPr>
+      </w:pPr>
+      <w:r>
+        <w:rPr>
+          <w:rFonts w:ascii="Arial" w:eastAsia="Times New Roman" w:hAnsi="Arial" w:cs="Arial"/>
+          <w:color w:val="000000"/>
+          <w:lang w:eastAsia="en-GB"/>
+        </w:rPr>
+        <w:t>There’s a secret armory behind locker 16. Who knew?. This must be for emergencies. All but one the cabinets that line all 4 walls are locked and require a keycode to open. In the unlocked cabinet, you can see a small gun.</w:t>
       </w:r>
     </w:p>
     <w:p>
@@ -1149,18 +984,114 @@
           <w:color w:val="0000FF"/>
           <w:lang w:eastAsia="en-GB"/>
         </w:rPr>
-        <w:t xml:space="preserve">Green box = </w:t>
-      </w:r>
-      <w:proofErr w:type="spellStart"/>
+        <w:t>Green box = medkit</w:t>
+      </w:r>
+    </w:p>
+    <w:p>
+      <w:pPr>
+        <w:spacing w:after="0" w:line="240" w:lineRule="auto"/>
+        <w:rPr>
+          <w:rFonts w:ascii="Times New Roman" w:eastAsia="Times New Roman" w:hAnsi="Times New Roman" w:cs="Times New Roman"/>
+          <w:sz w:val="24"/>
+          <w:szCs w:val="24"/>
+          <w:lang w:eastAsia="en-GB"/>
+        </w:rPr>
+      </w:pPr>
       <w:r>
         <w:rPr>
           <w:rFonts w:ascii="Arial" w:eastAsia="Times New Roman" w:hAnsi="Arial" w:cs="Arial"/>
           <w:color w:val="0000FF"/>
           <w:lang w:eastAsia="en-GB"/>
         </w:rPr>
-        <w:t>medkit</w:t>
-      </w:r>
-      <w:proofErr w:type="spellEnd"/>
+        <w:t>Items?</w:t>
+      </w:r>
+    </w:p>
+    <w:p>
+      <w:pPr>
+        <w:spacing w:after="240" w:line="240" w:lineRule="auto"/>
+        <w:rPr>
+          <w:rFonts w:ascii="Times New Roman" w:eastAsia="Times New Roman" w:hAnsi="Times New Roman" w:cs="Times New Roman"/>
+          <w:sz w:val="24"/>
+          <w:szCs w:val="24"/>
+          <w:lang w:eastAsia="en-GB"/>
+        </w:rPr>
+      </w:pPr>
+      <w:r>
+        <w:rPr>
+          <w:rFonts w:ascii="Times New Roman" w:eastAsia="Times New Roman" w:hAnsi="Times New Roman" w:cs="Times New Roman"/>
+          <w:sz w:val="24"/>
+          <w:szCs w:val="24"/>
+          <w:lang w:eastAsia="en-GB"/>
+        </w:rPr>
+        <w:br/>
+      </w:r>
+      <w:r>
+        <w:rPr>
+          <w:rFonts w:ascii="Times New Roman" w:eastAsia="Times New Roman" w:hAnsi="Times New Roman" w:cs="Times New Roman"/>
+          <w:sz w:val="24"/>
+          <w:szCs w:val="24"/>
+          <w:lang w:eastAsia="en-GB"/>
+        </w:rPr>
+        <w:br/>
+      </w:r>
+    </w:p>
+    <w:p>
+      <w:pPr>
+        <w:spacing w:after="0" w:line="240" w:lineRule="auto"/>
+        <w:rPr>
+          <w:rFonts w:ascii="Times New Roman" w:eastAsia="Times New Roman" w:hAnsi="Times New Roman" w:cs="Times New Roman"/>
+          <w:sz w:val="24"/>
+          <w:szCs w:val="24"/>
+          <w:lang w:eastAsia="en-GB"/>
+        </w:rPr>
+      </w:pPr>
+      <w:r>
+        <w:rPr>
+          <w:rFonts w:ascii="Arial" w:eastAsia="Times New Roman" w:hAnsi="Arial" w:cs="Arial"/>
+          <w:color w:val="000000"/>
+          <w:u w:val="single"/>
+          <w:lang w:eastAsia="en-GB"/>
+        </w:rPr>
+        <w:t>Lobby</w:t>
+      </w:r>
+    </w:p>
+    <w:p>
+      <w:pPr>
+        <w:spacing w:after="0" w:line="240" w:lineRule="auto"/>
+        <w:rPr>
+          <w:rFonts w:ascii="Times New Roman" w:eastAsia="Times New Roman" w:hAnsi="Times New Roman" w:cs="Times New Roman"/>
+          <w:sz w:val="24"/>
+          <w:szCs w:val="24"/>
+          <w:lang w:eastAsia="en-GB"/>
+        </w:rPr>
+      </w:pPr>
+      <w:r>
+        <w:rPr>
+          <w:rFonts w:ascii="Arial" w:eastAsia="Times New Roman" w:hAnsi="Arial" w:cs="Arial"/>
+          <w:color w:val="000000"/>
+          <w:lang w:eastAsia="en-GB"/>
+        </w:rPr>
+        <w:t xml:space="preserve">The door to the outside is blocked by large pieces of rubble. The reception lies in ruin. One of the drawers is still intact and is lying open. </w:t>
+      </w:r>
+    </w:p>
+    <w:p>
+      <w:pPr>
+        <w:spacing w:after="0" w:line="240" w:lineRule="auto"/>
+        <w:rPr>
+          <w:rFonts w:ascii="Times New Roman" w:eastAsia="Times New Roman" w:hAnsi="Times New Roman" w:cs="Times New Roman"/>
+          <w:sz w:val="24"/>
+          <w:szCs w:val="24"/>
+          <w:lang w:eastAsia="en-GB"/>
+        </w:rPr>
+      </w:pPr>
+      <w:r>
+        <w:rPr>
+          <w:rFonts w:ascii="Arial" w:eastAsia="Times New Roman" w:hAnsi="Arial" w:cs="Arial"/>
+          <w:color w:val="000000"/>
+          <w:lang w:eastAsia="en-GB"/>
+        </w:rPr>
+        <w:t>The door to the east leads to the stairwell</w:t>
+      </w:r>
     </w:p>
     <w:p>
       <w:pPr>
@@ -1178,37 +1109,57 @@
           <w:color w:val="0000FF"/>
           <w:lang w:eastAsia="en-GB"/>
         </w:rPr>
-        <w:t>Items?</w:t>
-      </w:r>
-    </w:p>
-    <w:p>
-      <w:pPr>
-        <w:spacing w:after="240" w:line="240" w:lineRule="auto"/>
-        <w:rPr>
-          <w:rFonts w:ascii="Times New Roman" w:eastAsia="Times New Roman" w:hAnsi="Times New Roman" w:cs="Times New Roman"/>
-          <w:sz w:val="24"/>
-          <w:szCs w:val="24"/>
-          <w:lang w:eastAsia="en-GB"/>
-        </w:rPr>
-      </w:pPr>
-      <w:r>
-        <w:rPr>
-          <w:rFonts w:ascii="Times New Roman" w:eastAsia="Times New Roman" w:hAnsi="Times New Roman" w:cs="Times New Roman"/>
-          <w:sz w:val="24"/>
-          <w:szCs w:val="24"/>
-          <w:lang w:eastAsia="en-GB"/>
-        </w:rPr>
-        <w:br/>
-      </w:r>
-      <w:r>
-        <w:rPr>
-          <w:rFonts w:ascii="Times New Roman" w:eastAsia="Times New Roman" w:hAnsi="Times New Roman" w:cs="Times New Roman"/>
-          <w:sz w:val="24"/>
-          <w:szCs w:val="24"/>
-          <w:lang w:eastAsia="en-GB"/>
-        </w:rPr>
-        <w:br/>
-      </w:r>
+        <w:t>If player looks in drawer</w:t>
+      </w:r>
+    </w:p>
+    <w:p>
+      <w:pPr>
+        <w:spacing w:after="0" w:line="240" w:lineRule="auto"/>
+        <w:rPr>
+          <w:rFonts w:ascii="Times New Roman" w:eastAsia="Times New Roman" w:hAnsi="Times New Roman" w:cs="Times New Roman"/>
+          <w:sz w:val="24"/>
+          <w:szCs w:val="24"/>
+          <w:lang w:eastAsia="en-GB"/>
+        </w:rPr>
+      </w:pPr>
+      <w:r>
+        <w:rPr>
+          <w:rFonts w:ascii="Arial" w:eastAsia="Times New Roman" w:hAnsi="Arial" w:cs="Arial"/>
+          <w:color w:val="000000"/>
+          <w:lang w:eastAsia="en-GB"/>
+        </w:rPr>
+        <w:t>There is a flare here, I wonder what that’s for.</w:t>
+      </w:r>
+    </w:p>
+    <w:p>
+      <w:pPr>
+        <w:spacing w:after="0" w:line="240" w:lineRule="auto"/>
+        <w:rPr>
+          <w:rFonts w:ascii="Times New Roman" w:eastAsia="Times New Roman" w:hAnsi="Times New Roman" w:cs="Times New Roman"/>
+          <w:sz w:val="24"/>
+          <w:szCs w:val="24"/>
+          <w:lang w:eastAsia="en-GB"/>
+        </w:rPr>
+      </w:pPr>
+      <w:r>
+        <w:rPr>
+          <w:rFonts w:ascii="Arial" w:eastAsia="Times New Roman" w:hAnsi="Arial" w:cs="Arial"/>
+          <w:color w:val="000000"/>
+          <w:lang w:eastAsia="en-GB"/>
+        </w:rPr>
+        <w:t>There’s also a notebook in the drawer.</w:t>
+      </w:r>
+    </w:p>
+    <w:p>
+      <w:pPr>
+        <w:spacing w:after="0" w:line="240" w:lineRule="auto"/>
+        <w:rPr>
+          <w:rFonts w:ascii="Times New Roman" w:eastAsia="Times New Roman" w:hAnsi="Times New Roman" w:cs="Times New Roman"/>
+          <w:sz w:val="24"/>
+          <w:szCs w:val="24"/>
+          <w:lang w:eastAsia="en-GB"/>
+        </w:rPr>
+      </w:pPr>
     </w:p>
     <w:p>
       <w:pPr>
@@ -1227,163 +1178,48 @@
           <w:u w:val="single"/>
           <w:lang w:eastAsia="en-GB"/>
         </w:rPr>
-        <w:t>Lobby</w:t>
-      </w:r>
-    </w:p>
-    <w:p>
-      <w:pPr>
-        <w:spacing w:after="0" w:line="240" w:lineRule="auto"/>
-        <w:rPr>
-          <w:rFonts w:ascii="Times New Roman" w:eastAsia="Times New Roman" w:hAnsi="Times New Roman" w:cs="Times New Roman"/>
-          <w:sz w:val="24"/>
-          <w:szCs w:val="24"/>
-          <w:lang w:eastAsia="en-GB"/>
-        </w:rPr>
-      </w:pPr>
-      <w:r>
-        <w:rPr>
-          <w:rFonts w:ascii="Arial" w:eastAsia="Times New Roman" w:hAnsi="Arial" w:cs="Arial"/>
-          <w:color w:val="000000"/>
-          <w:lang w:eastAsia="en-GB"/>
-        </w:rPr>
-        <w:t xml:space="preserve">The door to the outside is blocked by large pieces of rubble. The reception lies in ruin. One of the drawers is still intact and is lying open. </w:t>
-      </w:r>
-    </w:p>
-    <w:p>
-      <w:pPr>
-        <w:spacing w:after="0" w:line="240" w:lineRule="auto"/>
-        <w:rPr>
-          <w:rFonts w:ascii="Times New Roman" w:eastAsia="Times New Roman" w:hAnsi="Times New Roman" w:cs="Times New Roman"/>
-          <w:sz w:val="24"/>
-          <w:szCs w:val="24"/>
-          <w:lang w:eastAsia="en-GB"/>
-        </w:rPr>
-      </w:pPr>
-      <w:r>
-        <w:rPr>
-          <w:rFonts w:ascii="Arial" w:eastAsia="Times New Roman" w:hAnsi="Arial" w:cs="Arial"/>
-          <w:color w:val="000000"/>
-          <w:lang w:eastAsia="en-GB"/>
-        </w:rPr>
-        <w:t>The door to the east leads to the stairwell</w:t>
-      </w:r>
-    </w:p>
-    <w:p>
-      <w:pPr>
-        <w:spacing w:after="0" w:line="240" w:lineRule="auto"/>
-        <w:rPr>
-          <w:rFonts w:ascii="Times New Roman" w:eastAsia="Times New Roman" w:hAnsi="Times New Roman" w:cs="Times New Roman"/>
-          <w:sz w:val="24"/>
-          <w:szCs w:val="24"/>
-          <w:lang w:eastAsia="en-GB"/>
-        </w:rPr>
-      </w:pPr>
-      <w:r>
-        <w:rPr>
-          <w:rFonts w:ascii="Arial" w:eastAsia="Times New Roman" w:hAnsi="Arial" w:cs="Arial"/>
-          <w:color w:val="0000FF"/>
-          <w:lang w:eastAsia="en-GB"/>
-        </w:rPr>
-        <w:t>If player looks in drawer</w:t>
-      </w:r>
-    </w:p>
-    <w:p>
-      <w:pPr>
-        <w:spacing w:after="0" w:line="240" w:lineRule="auto"/>
-        <w:rPr>
-          <w:rFonts w:ascii="Times New Roman" w:eastAsia="Times New Roman" w:hAnsi="Times New Roman" w:cs="Times New Roman"/>
-          <w:sz w:val="24"/>
-          <w:szCs w:val="24"/>
-          <w:lang w:eastAsia="en-GB"/>
-        </w:rPr>
-      </w:pPr>
-      <w:r>
-        <w:rPr>
-          <w:rFonts w:ascii="Arial" w:eastAsia="Times New Roman" w:hAnsi="Arial" w:cs="Arial"/>
-          <w:color w:val="000000"/>
-          <w:lang w:eastAsia="en-GB"/>
-        </w:rPr>
-        <w:t>There is a flare here, I wonder what that’s for.</w:t>
-      </w:r>
-    </w:p>
-    <w:p>
-      <w:pPr>
-        <w:spacing w:after="0" w:line="240" w:lineRule="auto"/>
-        <w:rPr>
-          <w:rFonts w:ascii="Times New Roman" w:eastAsia="Times New Roman" w:hAnsi="Times New Roman" w:cs="Times New Roman"/>
-          <w:sz w:val="24"/>
-          <w:szCs w:val="24"/>
-          <w:lang w:eastAsia="en-GB"/>
-        </w:rPr>
-      </w:pPr>
-      <w:r>
-        <w:rPr>
-          <w:rFonts w:ascii="Arial" w:eastAsia="Times New Roman" w:hAnsi="Arial" w:cs="Arial"/>
-          <w:color w:val="000000"/>
-          <w:lang w:eastAsia="en-GB"/>
-        </w:rPr>
-        <w:t>There’s also a notebook in the drawer.</w:t>
-      </w:r>
-    </w:p>
-    <w:p>
-      <w:pPr>
-        <w:spacing w:after="0" w:line="240" w:lineRule="auto"/>
-        <w:rPr>
-          <w:rFonts w:ascii="Times New Roman" w:eastAsia="Times New Roman" w:hAnsi="Times New Roman" w:cs="Times New Roman"/>
-          <w:sz w:val="24"/>
-          <w:szCs w:val="24"/>
-          <w:lang w:eastAsia="en-GB"/>
-        </w:rPr>
-      </w:pPr>
-    </w:p>
-    <w:p>
-      <w:pPr>
-        <w:spacing w:after="0" w:line="240" w:lineRule="auto"/>
-        <w:rPr>
-          <w:rFonts w:ascii="Times New Roman" w:eastAsia="Times New Roman" w:hAnsi="Times New Roman" w:cs="Times New Roman"/>
-          <w:sz w:val="24"/>
-          <w:szCs w:val="24"/>
-          <w:lang w:eastAsia="en-GB"/>
-        </w:rPr>
-      </w:pPr>
-      <w:r>
+        <w:t>Canteen</w:t>
+      </w:r>
+    </w:p>
+    <w:p>
+      <w:pPr>
+        <w:spacing w:after="0" w:line="240" w:lineRule="auto"/>
+        <w:rPr>
+          <w:rFonts w:ascii="Times New Roman" w:eastAsia="Times New Roman" w:hAnsi="Times New Roman" w:cs="Times New Roman"/>
+          <w:sz w:val="24"/>
+          <w:szCs w:val="24"/>
+          <w:lang w:eastAsia="en-GB"/>
+        </w:rPr>
+      </w:pPr>
+      <w:r>
+        <w:rPr>
+          <w:rFonts w:ascii="Arial" w:eastAsia="Times New Roman" w:hAnsi="Arial" w:cs="Arial"/>
+          <w:color w:val="000000"/>
+          <w:lang w:eastAsia="en-GB"/>
+        </w:rPr>
+        <w:t>The door to the canteen is locked, probably because you seem to be the only one here. Your stomach rumbles, almost in response to the locked door.</w:t>
+      </w:r>
+    </w:p>
+    <w:p>
+      <w:pPr>
+        <w:spacing w:after="0" w:line="240" w:lineRule="auto"/>
+        <w:rPr>
+          <w:rFonts w:ascii="Times New Roman" w:eastAsia="Times New Roman" w:hAnsi="Times New Roman" w:cs="Times New Roman"/>
+          <w:sz w:val="24"/>
+          <w:szCs w:val="24"/>
+          <w:lang w:eastAsia="en-GB"/>
+        </w:rPr>
+      </w:pPr>
+    </w:p>
+    <w:p>
+      <w:pPr>
+        <w:spacing w:after="0" w:line="240" w:lineRule="auto"/>
         <w:rPr>
           <w:rFonts w:ascii="Arial" w:eastAsia="Times New Roman" w:hAnsi="Arial" w:cs="Arial"/>
           <w:color w:val="000000"/>
           <w:u w:val="single"/>
           <w:lang w:eastAsia="en-GB"/>
         </w:rPr>
-        <w:t>Canteen</w:t>
-      </w:r>
-    </w:p>
-    <w:p>
-      <w:pPr>
-        <w:spacing w:after="0" w:line="240" w:lineRule="auto"/>
-        <w:rPr>
-          <w:rFonts w:ascii="Times New Roman" w:eastAsia="Times New Roman" w:hAnsi="Times New Roman" w:cs="Times New Roman"/>
-          <w:sz w:val="24"/>
-          <w:szCs w:val="24"/>
-          <w:lang w:eastAsia="en-GB"/>
-        </w:rPr>
-      </w:pPr>
-      <w:r>
-        <w:rPr>
-          <w:rFonts w:ascii="Arial" w:eastAsia="Times New Roman" w:hAnsi="Arial" w:cs="Arial"/>
-          <w:color w:val="000000"/>
-          <w:lang w:eastAsia="en-GB"/>
-        </w:rPr>
-        <w:t>The door to the canteen is locked, probably because you seem to be the only one here. Your stomach rumbles, almost in response to the locked door.</w:t>
-      </w:r>
-    </w:p>
-    <w:p>
-      <w:pPr>
-        <w:spacing w:after="0" w:line="240" w:lineRule="auto"/>
-        <w:rPr>
-          <w:rFonts w:ascii="Times New Roman" w:eastAsia="Times New Roman" w:hAnsi="Times New Roman" w:cs="Times New Roman"/>
-          <w:sz w:val="24"/>
-          <w:szCs w:val="24"/>
-          <w:lang w:eastAsia="en-GB"/>
-        </w:rPr>
       </w:pPr>
     </w:p>
     <w:p>
@@ -1401,25 +1237,12 @@
       <w:pPr>
         <w:spacing w:after="0" w:line="240" w:lineRule="auto"/>
         <w:rPr>
-          <w:rFonts w:ascii="Arial" w:eastAsia="Times New Roman" w:hAnsi="Arial" w:cs="Arial"/>
-          <w:color w:val="000000"/>
-          <w:u w:val="single"/>
-          <w:lang w:eastAsia="en-GB"/>
-        </w:rPr>
-      </w:pPr>
-    </w:p>
-    <w:p>
-      <w:pPr>
-        <w:spacing w:after="0" w:line="240" w:lineRule="auto"/>
-        <w:rPr>
-          <w:rFonts w:ascii="Times New Roman" w:eastAsia="Times New Roman" w:hAnsi="Times New Roman" w:cs="Times New Roman"/>
-          <w:sz w:val="24"/>
-          <w:szCs w:val="24"/>
-          <w:lang w:eastAsia="en-GB"/>
-        </w:rPr>
-      </w:pPr>
-      <w:bookmarkStart w:id="0" w:name="_GoBack"/>
-      <w:bookmarkEnd w:id="0"/>
+          <w:rFonts w:ascii="Times New Roman" w:eastAsia="Times New Roman" w:hAnsi="Times New Roman" w:cs="Times New Roman"/>
+          <w:sz w:val="24"/>
+          <w:szCs w:val="24"/>
+          <w:lang w:eastAsia="en-GB"/>
+        </w:rPr>
+      </w:pPr>
       <w:r>
         <w:rPr>
           <w:rFonts w:ascii="Arial" w:eastAsia="Times New Roman" w:hAnsi="Arial" w:cs="Arial"/>
@@ -1447,25 +1270,7 @@
           <w:color w:val="000000"/>
           <w:lang w:eastAsia="en-GB"/>
         </w:rPr>
-        <w:t xml:space="preserve">The helipad takes up most of the </w:t>
-      </w:r>
-      <w:proofErr w:type="spellStart"/>
-      <w:r>
-        <w:rPr>
-          <w:rFonts w:ascii="Arial" w:eastAsia="Times New Roman" w:hAnsi="Arial" w:cs="Arial"/>
-          <w:color w:val="000000"/>
-          <w:lang w:eastAsia="en-GB"/>
-        </w:rPr>
-        <w:t>roofspace</w:t>
-      </w:r>
-      <w:proofErr w:type="spellEnd"/>
-      <w:r>
-        <w:rPr>
-          <w:rFonts w:ascii="Arial" w:eastAsia="Times New Roman" w:hAnsi="Arial" w:cs="Arial"/>
-          <w:color w:val="000000"/>
-          <w:lang w:eastAsia="en-GB"/>
-        </w:rPr>
-        <w:t>. Big time executives and government officials must use this for lab visits. You see a helicopter flying over one of the buildings on the other side of the city.</w:t>
+        <w:t>The helipad takes up most of the roofspace. Big time executives and government officials must use this for lab visits. You see a helicopter flying over one of the buildings on the other side of the city.</w:t>
       </w:r>
     </w:p>
     <w:p>
@@ -1515,25 +1320,7 @@
           <w:color w:val="000000"/>
           <w:lang w:eastAsia="en-GB"/>
         </w:rPr>
-        <w:t xml:space="preserve">You made it to the roof, flare in hand. Hopefully the pilot sees you. A feeling of relief washes over you as you notice the helicopter getting closer. The wind begins to pick up as the helicopter lands on the helipad. You hear thumping on the roof access door behind you. You see your reflection in the window as you climb on board. Everything comes flooding back. You are Kirill </w:t>
-      </w:r>
-      <w:proofErr w:type="spellStart"/>
-      <w:r>
-        <w:rPr>
-          <w:rFonts w:ascii="Arial" w:eastAsia="Times New Roman" w:hAnsi="Arial" w:cs="Arial"/>
-          <w:color w:val="000000"/>
-          <w:lang w:eastAsia="en-GB"/>
-        </w:rPr>
-        <w:t>Sidorov</w:t>
-      </w:r>
-      <w:proofErr w:type="spellEnd"/>
-      <w:r>
-        <w:rPr>
-          <w:rFonts w:ascii="Arial" w:eastAsia="Times New Roman" w:hAnsi="Arial" w:cs="Arial"/>
-          <w:color w:val="000000"/>
-          <w:lang w:eastAsia="en-GB"/>
-        </w:rPr>
-        <w:t>, you created</w:t>
+        <w:t>You made it to the roof, flare in hand. Hopefully the pilot sees you. A feeling of relief washes over you as you notice the helicopter getting closer. The wind begins to pick up as the helicopter lands on the helipad. You hear thumping on the roof access door behind you. You see your reflection in the window as you climb on board. Everything comes flooding back. You are Kirill Sidorov, you created</w:t>
       </w:r>
       <w:r>
         <w:rPr>
@@ -1625,6 +1412,474 @@
           <w:lang w:eastAsia="en-GB"/>
         </w:rPr>
         <w:t>END</w:t>
+      </w:r>
+    </w:p>
+    <w:p/>
+    <w:p>
+      <w:pPr>
+        <w:spacing w:after="0" w:line="240" w:lineRule="auto"/>
+        <w:rPr>
+          <w:rFonts w:ascii="Times New Roman" w:eastAsia="Times New Roman" w:hAnsi="Times New Roman" w:cs="Times New Roman"/>
+          <w:sz w:val="24"/>
+          <w:szCs w:val="24"/>
+          <w:lang w:eastAsia="en-GB"/>
+        </w:rPr>
+      </w:pPr>
+      <w:r>
+        <w:rPr>
+          <w:rFonts w:ascii="Arial" w:eastAsia="Times New Roman" w:hAnsi="Arial" w:cs="Arial"/>
+          <w:color w:val="000000"/>
+          <w:sz w:val="28"/>
+          <w:szCs w:val="28"/>
+          <w:u w:val="single"/>
+          <w:lang w:eastAsia="en-GB"/>
+        </w:rPr>
+        <w:t>Lab notes</w:t>
+      </w:r>
+    </w:p>
+    <w:p>
+      <w:pPr>
+        <w:spacing w:after="0" w:line="240" w:lineRule="auto"/>
+        <w:rPr>
+          <w:rFonts w:ascii="Times New Roman" w:eastAsia="Times New Roman" w:hAnsi="Times New Roman" w:cs="Times New Roman"/>
+          <w:sz w:val="24"/>
+          <w:szCs w:val="24"/>
+          <w:lang w:eastAsia="en-GB"/>
+        </w:rPr>
+      </w:pPr>
+    </w:p>
+    <w:p>
+      <w:pPr>
+        <w:numPr>
+          <w:ilvl w:val="0"/>
+          <w:numId w:val="1"/>
+        </w:numPr>
+        <w:spacing w:after="0" w:line="240" w:lineRule="auto"/>
+        <w:textAlignment w:val="baseline"/>
+        <w:rPr>
+          <w:rFonts w:ascii="Arial" w:eastAsia="Times New Roman" w:hAnsi="Arial" w:cs="Arial"/>
+          <w:color w:val="000000"/>
+          <w:sz w:val="28"/>
+          <w:szCs w:val="28"/>
+          <w:lang w:eastAsia="en-GB"/>
+        </w:rPr>
+      </w:pPr>
+      <w:r>
+        <w:rPr>
+          <w:rFonts w:ascii="Arial" w:eastAsia="Times New Roman" w:hAnsi="Arial" w:cs="Arial"/>
+          <w:color w:val="000000"/>
+          <w:sz w:val="28"/>
+          <w:szCs w:val="28"/>
+          <w:u w:val="single"/>
+          <w:lang w:eastAsia="en-GB"/>
+        </w:rPr>
+        <w:t>Day 23</w:t>
+      </w:r>
+    </w:p>
+    <w:p>
+      <w:pPr>
+        <w:spacing w:after="0" w:line="240" w:lineRule="auto"/>
+        <w:ind w:firstLine="720"/>
+        <w:rPr>
+          <w:rFonts w:ascii="Times New Roman" w:eastAsia="Times New Roman" w:hAnsi="Times New Roman" w:cs="Times New Roman"/>
+          <w:sz w:val="24"/>
+          <w:szCs w:val="24"/>
+          <w:lang w:eastAsia="en-GB"/>
+        </w:rPr>
+      </w:pPr>
+      <w:r>
+        <w:rPr>
+          <w:rFonts w:ascii="Arial" w:eastAsia="Times New Roman" w:hAnsi="Arial" w:cs="Arial"/>
+          <w:color w:val="000000"/>
+          <w:sz w:val="28"/>
+          <w:szCs w:val="28"/>
+          <w:lang w:eastAsia="en-GB"/>
+        </w:rPr>
+        <w:t xml:space="preserve">I’m getting closer, my team and I have been striving towards </w:t>
+      </w:r>
+    </w:p>
+    <w:p>
+      <w:pPr>
+        <w:spacing w:after="0" w:line="240" w:lineRule="auto"/>
+        <w:rPr>
+          <w:rFonts w:ascii="Times New Roman" w:eastAsia="Times New Roman" w:hAnsi="Times New Roman" w:cs="Times New Roman"/>
+          <w:sz w:val="24"/>
+          <w:szCs w:val="24"/>
+          <w:lang w:eastAsia="en-GB"/>
+        </w:rPr>
+      </w:pPr>
+      <w:r>
+        <w:rPr>
+          <w:rFonts w:ascii="Arial" w:eastAsia="Times New Roman" w:hAnsi="Arial" w:cs="Arial"/>
+          <w:color w:val="000000"/>
+          <w:sz w:val="28"/>
+          <w:szCs w:val="28"/>
+          <w:lang w:eastAsia="en-GB"/>
+        </w:rPr>
+        <w:tab/>
+        <w:t xml:space="preserve">the secret to extending human life and there’s been a promising </w:t>
+      </w:r>
+    </w:p>
+    <w:p>
+      <w:pPr>
+        <w:spacing w:after="0" w:line="240" w:lineRule="auto"/>
+        <w:ind w:left="720"/>
+        <w:rPr>
+          <w:rFonts w:ascii="Times New Roman" w:eastAsia="Times New Roman" w:hAnsi="Times New Roman" w:cs="Times New Roman"/>
+          <w:sz w:val="24"/>
+          <w:szCs w:val="24"/>
+          <w:lang w:eastAsia="en-GB"/>
+        </w:rPr>
+      </w:pPr>
+      <w:r>
+        <w:rPr>
+          <w:rFonts w:ascii="Arial" w:eastAsia="Times New Roman" w:hAnsi="Arial" w:cs="Arial"/>
+          <w:color w:val="000000"/>
+          <w:sz w:val="28"/>
+          <w:szCs w:val="28"/>
+          <w:lang w:eastAsia="en-GB"/>
+        </w:rPr>
+        <w:t>breakthrough with the chemical cocktail required to keep a person’s systems working efficiently. It’s been dubbed “The Elixir of Life” by my colleagues, I prefer to simply call it vorodisone. It’s showing great results, beyond projections, when used on the lab rats. I hope we get approval for a human subject soon, our research can only go so far using animal test subjects.</w:t>
+      </w:r>
+    </w:p>
+    <w:p>
+      <w:pPr>
+        <w:spacing w:after="0" w:line="240" w:lineRule="auto"/>
+        <w:rPr>
+          <w:rFonts w:ascii="Times New Roman" w:eastAsia="Times New Roman" w:hAnsi="Times New Roman" w:cs="Times New Roman"/>
+          <w:sz w:val="24"/>
+          <w:szCs w:val="24"/>
+          <w:lang w:eastAsia="en-GB"/>
+        </w:rPr>
+      </w:pPr>
+    </w:p>
+    <w:p>
+      <w:pPr>
+        <w:numPr>
+          <w:ilvl w:val="0"/>
+          <w:numId w:val="2"/>
+        </w:numPr>
+        <w:spacing w:after="0" w:line="240" w:lineRule="auto"/>
+        <w:textAlignment w:val="baseline"/>
+        <w:rPr>
+          <w:rFonts w:ascii="Arial" w:eastAsia="Times New Roman" w:hAnsi="Arial" w:cs="Arial"/>
+          <w:color w:val="000000"/>
+          <w:sz w:val="28"/>
+          <w:szCs w:val="28"/>
+          <w:lang w:eastAsia="en-GB"/>
+        </w:rPr>
+      </w:pPr>
+      <w:r>
+        <w:rPr>
+          <w:rFonts w:ascii="Arial" w:eastAsia="Times New Roman" w:hAnsi="Arial" w:cs="Arial"/>
+          <w:color w:val="000000"/>
+          <w:sz w:val="28"/>
+          <w:szCs w:val="28"/>
+          <w:u w:val="single"/>
+          <w:lang w:eastAsia="en-GB"/>
+        </w:rPr>
+        <w:t>Day 40</w:t>
+      </w:r>
+    </w:p>
+    <w:p>
+      <w:pPr>
+        <w:spacing w:after="0" w:line="240" w:lineRule="auto"/>
+        <w:ind w:left="720"/>
+        <w:rPr>
+          <w:rFonts w:ascii="Times New Roman" w:eastAsia="Times New Roman" w:hAnsi="Times New Roman" w:cs="Times New Roman"/>
+          <w:sz w:val="24"/>
+          <w:szCs w:val="24"/>
+          <w:lang w:eastAsia="en-GB"/>
+        </w:rPr>
+      </w:pPr>
+      <w:r>
+        <w:rPr>
+          <w:rFonts w:ascii="Arial" w:eastAsia="Times New Roman" w:hAnsi="Arial" w:cs="Arial"/>
+          <w:color w:val="000000"/>
+          <w:sz w:val="28"/>
+          <w:szCs w:val="28"/>
+          <w:lang w:eastAsia="en-GB"/>
+        </w:rPr>
+        <w:t>Approval for human test subjects has finally come through. Fantastic, research has been in stasis since the vorodisone breakthrough earlier in the month. Our first test subject is actually an old friend of mine, Matt from university. He volunteered himself, hoping to further my research. Preliminary results don’t seem to be as amazing as once hoped, maybe the doses need some fine</w:t>
+      </w:r>
+      <w:r>
+        <w:rPr>
+          <w:rFonts w:ascii="Arial" w:eastAsia="Times New Roman" w:hAnsi="Arial" w:cs="Arial"/>
+          <w:color w:val="000000"/>
+          <w:sz w:val="28"/>
+          <w:szCs w:val="28"/>
+          <w:lang w:eastAsia="en-GB"/>
+        </w:rPr>
+        <w:t xml:space="preserve"> </w:t>
+      </w:r>
+      <w:r>
+        <w:rPr>
+          <w:rFonts w:ascii="Arial" w:eastAsia="Times New Roman" w:hAnsi="Arial" w:cs="Arial"/>
+          <w:color w:val="000000"/>
+          <w:sz w:val="28"/>
+          <w:szCs w:val="28"/>
+          <w:lang w:eastAsia="en-GB"/>
+        </w:rPr>
+        <w:t>tuning.</w:t>
+      </w:r>
+    </w:p>
+    <w:p>
+      <w:pPr>
+        <w:spacing w:after="0" w:line="240" w:lineRule="auto"/>
+        <w:rPr>
+          <w:rFonts w:ascii="Times New Roman" w:eastAsia="Times New Roman" w:hAnsi="Times New Roman" w:cs="Times New Roman"/>
+          <w:sz w:val="24"/>
+          <w:szCs w:val="24"/>
+          <w:lang w:eastAsia="en-GB"/>
+        </w:rPr>
+      </w:pPr>
+    </w:p>
+    <w:p>
+      <w:pPr>
+        <w:spacing w:after="0" w:line="240" w:lineRule="auto"/>
+        <w:ind w:left="720"/>
+        <w:textAlignment w:val="baseline"/>
+        <w:rPr>
+          <w:rFonts w:ascii="Arial" w:eastAsia="Times New Roman" w:hAnsi="Arial" w:cs="Arial"/>
+          <w:color w:val="000000"/>
+          <w:sz w:val="28"/>
+          <w:szCs w:val="28"/>
+          <w:lang w:eastAsia="en-GB"/>
+        </w:rPr>
+      </w:pPr>
+    </w:p>
+    <w:p>
+      <w:pPr>
+        <w:spacing w:after="0" w:line="240" w:lineRule="auto"/>
+        <w:ind w:left="720"/>
+        <w:textAlignment w:val="baseline"/>
+        <w:rPr>
+          <w:rFonts w:ascii="Arial" w:eastAsia="Times New Roman" w:hAnsi="Arial" w:cs="Arial"/>
+          <w:color w:val="000000"/>
+          <w:sz w:val="28"/>
+          <w:szCs w:val="28"/>
+          <w:lang w:eastAsia="en-GB"/>
+        </w:rPr>
+      </w:pPr>
+    </w:p>
+    <w:p>
+      <w:pPr>
+        <w:numPr>
+          <w:ilvl w:val="0"/>
+          <w:numId w:val="3"/>
+        </w:numPr>
+        <w:spacing w:after="0" w:line="240" w:lineRule="auto"/>
+        <w:textAlignment w:val="baseline"/>
+        <w:rPr>
+          <w:rFonts w:ascii="Arial" w:eastAsia="Times New Roman" w:hAnsi="Arial" w:cs="Arial"/>
+          <w:color w:val="000000"/>
+          <w:sz w:val="28"/>
+          <w:szCs w:val="28"/>
+          <w:lang w:eastAsia="en-GB"/>
+        </w:rPr>
+      </w:pPr>
+      <w:r>
+        <w:rPr>
+          <w:rFonts w:ascii="Arial" w:eastAsia="Times New Roman" w:hAnsi="Arial" w:cs="Arial"/>
+          <w:color w:val="000000"/>
+          <w:sz w:val="28"/>
+          <w:szCs w:val="28"/>
+          <w:u w:val="single"/>
+          <w:lang w:eastAsia="en-GB"/>
+        </w:rPr>
+        <w:lastRenderedPageBreak/>
+        <w:t>Day 55</w:t>
+      </w:r>
+    </w:p>
+    <w:p>
+      <w:pPr>
+        <w:spacing w:after="0" w:line="240" w:lineRule="auto"/>
+        <w:ind w:left="720"/>
+        <w:rPr>
+          <w:rFonts w:ascii="Times New Roman" w:eastAsia="Times New Roman" w:hAnsi="Times New Roman" w:cs="Times New Roman"/>
+          <w:sz w:val="24"/>
+          <w:szCs w:val="24"/>
+          <w:lang w:eastAsia="en-GB"/>
+        </w:rPr>
+      </w:pPr>
+      <w:r>
+        <w:rPr>
+          <w:rFonts w:ascii="Arial" w:eastAsia="Times New Roman" w:hAnsi="Arial" w:cs="Arial"/>
+          <w:color w:val="000000"/>
+          <w:sz w:val="28"/>
+          <w:szCs w:val="28"/>
+          <w:lang w:eastAsia="en-GB"/>
+        </w:rPr>
+        <w:t>My motivation to continue h</w:t>
+      </w:r>
+      <w:r>
+        <w:rPr>
+          <w:rFonts w:ascii="Arial" w:eastAsia="Times New Roman" w:hAnsi="Arial" w:cs="Arial"/>
+          <w:color w:val="000000"/>
+          <w:sz w:val="28"/>
+          <w:szCs w:val="28"/>
+          <w:lang w:eastAsia="en-GB"/>
+        </w:rPr>
+        <w:t xml:space="preserve">as been completely quashed. Matt </w:t>
+      </w:r>
+      <w:r>
+        <w:rPr>
+          <w:rFonts w:ascii="Arial" w:eastAsia="Times New Roman" w:hAnsi="Arial" w:cs="Arial"/>
+          <w:color w:val="000000"/>
+          <w:sz w:val="28"/>
+          <w:szCs w:val="28"/>
+          <w:lang w:eastAsia="en-GB"/>
+        </w:rPr>
+        <w:t>accidentally self-administered 2 doses, last week. The large influx of</w:t>
+      </w:r>
+      <w:r>
+        <w:rPr>
+          <w:rFonts w:ascii="Times New Roman" w:eastAsia="Times New Roman" w:hAnsi="Times New Roman" w:cs="Times New Roman"/>
+          <w:sz w:val="24"/>
+          <w:szCs w:val="24"/>
+          <w:lang w:eastAsia="en-GB"/>
+        </w:rPr>
+        <w:t xml:space="preserve"> </w:t>
+      </w:r>
+      <w:r>
+        <w:rPr>
+          <w:rFonts w:ascii="Arial" w:eastAsia="Times New Roman" w:hAnsi="Arial" w:cs="Arial"/>
+          <w:color w:val="000000"/>
+          <w:sz w:val="28"/>
+          <w:szCs w:val="28"/>
+          <w:lang w:eastAsia="en-GB"/>
+        </w:rPr>
+        <w:t>chemicals took a huge toll on his body. He was in intensive care with</w:t>
+      </w:r>
+      <w:r>
+        <w:rPr>
+          <w:rFonts w:ascii="Times New Roman" w:eastAsia="Times New Roman" w:hAnsi="Times New Roman" w:cs="Times New Roman"/>
+          <w:sz w:val="24"/>
+          <w:szCs w:val="24"/>
+          <w:lang w:eastAsia="en-GB"/>
+        </w:rPr>
+        <w:t xml:space="preserve"> </w:t>
+      </w:r>
+      <w:r>
+        <w:rPr>
+          <w:rFonts w:ascii="Arial" w:eastAsia="Times New Roman" w:hAnsi="Arial" w:cs="Arial"/>
+          <w:color w:val="000000"/>
+          <w:sz w:val="28"/>
+          <w:szCs w:val="28"/>
+          <w:lang w:eastAsia="en-GB"/>
+        </w:rPr>
+        <w:t>multiple organ failure, finally succumbing to the pain and suffering yesterday. Before he passed away, he made me promise to continue</w:t>
+      </w:r>
+      <w:r>
+        <w:rPr>
+          <w:rFonts w:ascii="Times New Roman" w:eastAsia="Times New Roman" w:hAnsi="Times New Roman" w:cs="Times New Roman"/>
+          <w:sz w:val="24"/>
+          <w:szCs w:val="24"/>
+          <w:lang w:eastAsia="en-GB"/>
+        </w:rPr>
+        <w:t xml:space="preserve"> </w:t>
+      </w:r>
+      <w:r>
+        <w:rPr>
+          <w:rFonts w:ascii="Arial" w:eastAsia="Times New Roman" w:hAnsi="Arial" w:cs="Arial"/>
+          <w:color w:val="000000"/>
+          <w:sz w:val="28"/>
+          <w:szCs w:val="28"/>
+          <w:lang w:eastAsia="en-GB"/>
+        </w:rPr>
+        <w:t>with my work and actually donated his body to our lab. It’s too distressing for me, seeing an old friend’s body being stored in our basement, so I haven’t been doing much work, but my colleagues say that they’re learning where we went wrong.</w:t>
+      </w:r>
+    </w:p>
+    <w:p>
+      <w:pPr>
+        <w:spacing w:after="240" w:line="240" w:lineRule="auto"/>
+        <w:rPr>
+          <w:rFonts w:ascii="Times New Roman" w:eastAsia="Times New Roman" w:hAnsi="Times New Roman" w:cs="Times New Roman"/>
+          <w:sz w:val="24"/>
+          <w:szCs w:val="24"/>
+          <w:lang w:eastAsia="en-GB"/>
+        </w:rPr>
+      </w:pPr>
+      <w:r>
+        <w:rPr>
+          <w:rFonts w:ascii="Times New Roman" w:eastAsia="Times New Roman" w:hAnsi="Times New Roman" w:cs="Times New Roman"/>
+          <w:sz w:val="24"/>
+          <w:szCs w:val="24"/>
+          <w:lang w:eastAsia="en-GB"/>
+        </w:rPr>
+        <w:br/>
+      </w:r>
+    </w:p>
+    <w:p>
+      <w:pPr>
+        <w:numPr>
+          <w:ilvl w:val="0"/>
+          <w:numId w:val="4"/>
+        </w:numPr>
+        <w:spacing w:after="0" w:line="240" w:lineRule="auto"/>
+        <w:textAlignment w:val="baseline"/>
+        <w:rPr>
+          <w:rFonts w:ascii="Arial" w:eastAsia="Times New Roman" w:hAnsi="Arial" w:cs="Arial"/>
+          <w:color w:val="000000"/>
+          <w:sz w:val="28"/>
+          <w:szCs w:val="28"/>
+          <w:lang w:eastAsia="en-GB"/>
+        </w:rPr>
+      </w:pPr>
+      <w:r>
+        <w:rPr>
+          <w:rFonts w:ascii="Arial" w:eastAsia="Times New Roman" w:hAnsi="Arial" w:cs="Arial"/>
+          <w:color w:val="000000"/>
+          <w:sz w:val="28"/>
+          <w:szCs w:val="28"/>
+          <w:u w:val="single"/>
+          <w:lang w:eastAsia="en-GB"/>
+        </w:rPr>
+        <w:t>Day 70</w:t>
+      </w:r>
+    </w:p>
+    <w:p>
+      <w:pPr>
+        <w:spacing w:after="0" w:line="240" w:lineRule="auto"/>
+        <w:ind w:left="720"/>
+        <w:rPr>
+          <w:rFonts w:ascii="Times New Roman" w:eastAsia="Times New Roman" w:hAnsi="Times New Roman" w:cs="Times New Roman"/>
+          <w:sz w:val="24"/>
+          <w:szCs w:val="24"/>
+          <w:lang w:eastAsia="en-GB"/>
+        </w:rPr>
+      </w:pPr>
+      <w:r>
+        <w:rPr>
+          <w:rFonts w:ascii="Arial" w:eastAsia="Times New Roman" w:hAnsi="Arial" w:cs="Arial"/>
+          <w:color w:val="000000"/>
+          <w:sz w:val="28"/>
+          <w:szCs w:val="28"/>
+          <w:lang w:eastAsia="en-GB"/>
+        </w:rPr>
+        <w:t>A new test subject arrived two days ago. My motivation to finish this has finally returned, I understand it’s what Matt wanted. My team have ensured that this new balance and dosage of vorosidone will work.  The test subject wished to remain anonymous, but the results are extremely promising, I have actually informed my team that we are ready to present it to the world next week. This could be it, my life’s work complete. But at what cost?</w:t>
+      </w:r>
+    </w:p>
+    <w:p>
+      <w:pPr>
+        <w:spacing w:after="0" w:line="240" w:lineRule="auto"/>
+        <w:ind w:left="720"/>
+        <w:rPr>
+          <w:rFonts w:ascii="Times New Roman" w:eastAsia="Times New Roman" w:hAnsi="Times New Roman" w:cs="Times New Roman"/>
+          <w:sz w:val="24"/>
+          <w:szCs w:val="24"/>
+          <w:lang w:eastAsia="en-GB"/>
+        </w:rPr>
+      </w:pPr>
+      <w:r>
+        <w:rPr>
+          <w:rFonts w:ascii="Arial" w:eastAsia="Times New Roman" w:hAnsi="Arial" w:cs="Arial"/>
+          <w:color w:val="000000"/>
+          <w:sz w:val="28"/>
+          <w:szCs w:val="28"/>
+          <w:lang w:eastAsia="en-GB"/>
+        </w:rPr>
+        <w:t>What effect will this have on the world?</w:t>
       </w:r>
     </w:p>
     <w:p/>
@@ -1636,6 +1891,619 @@
     </w:sectPr>
   </w:body>
 </w:document>
+</file>
+
+<file path=word/numbering.xml><?xml version="1.0" encoding="utf-8"?>
+<w:numbering xmlns:wpc="http://schemas.microsoft.com/office/word/2010/wordprocessingCanvas" xmlns:mc="http://schemas.openxmlformats.org/markup-compatibility/2006" xmlns:o="urn:schemas-microsoft-com:office:office" xmlns:r="http://schemas.openxmlformats.org/officeDocument/2006/relationships" xmlns:m="http://schemas.openxmlformats.org/officeDocument/2006/math" xmlns:v="urn:schemas-microsoft-com:vml" xmlns:wp14="http://schemas.microsoft.com/office/word/2010/wordprocessingDrawing" xmlns:wp="http://schemas.openxmlformats.org/drawingml/2006/wordprocessingDrawing" xmlns:w10="urn:schemas-microsoft-com:office:word" xmlns:w="http://schemas.openxmlformats.org/wordprocessingml/2006/main" xmlns:w14="http://schemas.microsoft.com/office/word/2010/wordml" xmlns:w15="http://schemas.microsoft.com/office/word/2012/wordml" xmlns:wpg="http://schemas.microsoft.com/office/word/2010/wordprocessingGroup" xmlns:wpi="http://schemas.microsoft.com/office/word/2010/wordprocessingInk" xmlns:wne="http://schemas.microsoft.com/office/word/2006/wordml" xmlns:wps="http://schemas.microsoft.com/office/word/2010/wordprocessingShape" mc:Ignorable="w14 w15 wp14">
+  <w:abstractNum w:abstractNumId="0">
+    <w:nsid w:val="0A4D5C1A"/>
+    <w:multiLevelType w:val="multilevel"/>
+    <w:tmpl w:val="301ABFE6"/>
+    <w:lvl w:ilvl="0">
+      <w:start w:val="1"/>
+      <w:numFmt w:val="bullet"/>
+      <w:lvlText w:val=""/>
+      <w:lvlJc w:val="left"/>
+      <w:pPr>
+        <w:tabs>
+          <w:tab w:val="num" w:pos="720"/>
+        </w:tabs>
+        <w:ind w:left="720" w:hanging="360"/>
+      </w:pPr>
+      <w:rPr>
+        <w:rFonts w:ascii="Symbol" w:hAnsi="Symbol" w:hint="default"/>
+        <w:sz w:val="20"/>
+      </w:rPr>
+    </w:lvl>
+    <w:lvl w:ilvl="1" w:tentative="1">
+      <w:start w:val="1"/>
+      <w:numFmt w:val="bullet"/>
+      <w:lvlText w:val="o"/>
+      <w:lvlJc w:val="left"/>
+      <w:pPr>
+        <w:tabs>
+          <w:tab w:val="num" w:pos="1440"/>
+        </w:tabs>
+        <w:ind w:left="1440" w:hanging="360"/>
+      </w:pPr>
+      <w:rPr>
+        <w:rFonts w:ascii="Courier New" w:hAnsi="Courier New" w:hint="default"/>
+        <w:sz w:val="20"/>
+      </w:rPr>
+    </w:lvl>
+    <w:lvl w:ilvl="2" w:tentative="1">
+      <w:start w:val="1"/>
+      <w:numFmt w:val="bullet"/>
+      <w:lvlText w:val=""/>
+      <w:lvlJc w:val="left"/>
+      <w:pPr>
+        <w:tabs>
+          <w:tab w:val="num" w:pos="2160"/>
+        </w:tabs>
+        <w:ind w:left="2160" w:hanging="360"/>
+      </w:pPr>
+      <w:rPr>
+        <w:rFonts w:ascii="Wingdings" w:hAnsi="Wingdings" w:hint="default"/>
+        <w:sz w:val="20"/>
+      </w:rPr>
+    </w:lvl>
+    <w:lvl w:ilvl="3" w:tentative="1">
+      <w:start w:val="1"/>
+      <w:numFmt w:val="bullet"/>
+      <w:lvlText w:val=""/>
+      <w:lvlJc w:val="left"/>
+      <w:pPr>
+        <w:tabs>
+          <w:tab w:val="num" w:pos="2880"/>
+        </w:tabs>
+        <w:ind w:left="2880" w:hanging="360"/>
+      </w:pPr>
+      <w:rPr>
+        <w:rFonts w:ascii="Wingdings" w:hAnsi="Wingdings" w:hint="default"/>
+        <w:sz w:val="20"/>
+      </w:rPr>
+    </w:lvl>
+    <w:lvl w:ilvl="4" w:tentative="1">
+      <w:start w:val="1"/>
+      <w:numFmt w:val="bullet"/>
+      <w:lvlText w:val=""/>
+      <w:lvlJc w:val="left"/>
+      <w:pPr>
+        <w:tabs>
+          <w:tab w:val="num" w:pos="3600"/>
+        </w:tabs>
+        <w:ind w:left="3600" w:hanging="360"/>
+      </w:pPr>
+      <w:rPr>
+        <w:rFonts w:ascii="Wingdings" w:hAnsi="Wingdings" w:hint="default"/>
+        <w:sz w:val="20"/>
+      </w:rPr>
+    </w:lvl>
+    <w:lvl w:ilvl="5" w:tentative="1">
+      <w:start w:val="1"/>
+      <w:numFmt w:val="bullet"/>
+      <w:lvlText w:val=""/>
+      <w:lvlJc w:val="left"/>
+      <w:pPr>
+        <w:tabs>
+          <w:tab w:val="num" w:pos="4320"/>
+        </w:tabs>
+        <w:ind w:left="4320" w:hanging="360"/>
+      </w:pPr>
+      <w:rPr>
+        <w:rFonts w:ascii="Wingdings" w:hAnsi="Wingdings" w:hint="default"/>
+        <w:sz w:val="20"/>
+      </w:rPr>
+    </w:lvl>
+    <w:lvl w:ilvl="6" w:tentative="1">
+      <w:start w:val="1"/>
+      <w:numFmt w:val="bullet"/>
+      <w:lvlText w:val=""/>
+      <w:lvlJc w:val="left"/>
+      <w:pPr>
+        <w:tabs>
+          <w:tab w:val="num" w:pos="5040"/>
+        </w:tabs>
+        <w:ind w:left="5040" w:hanging="360"/>
+      </w:pPr>
+      <w:rPr>
+        <w:rFonts w:ascii="Wingdings" w:hAnsi="Wingdings" w:hint="default"/>
+        <w:sz w:val="20"/>
+      </w:rPr>
+    </w:lvl>
+    <w:lvl w:ilvl="7" w:tentative="1">
+      <w:start w:val="1"/>
+      <w:numFmt w:val="bullet"/>
+      <w:lvlText w:val=""/>
+      <w:lvlJc w:val="left"/>
+      <w:pPr>
+        <w:tabs>
+          <w:tab w:val="num" w:pos="5760"/>
+        </w:tabs>
+        <w:ind w:left="5760" w:hanging="360"/>
+      </w:pPr>
+      <w:rPr>
+        <w:rFonts w:ascii="Wingdings" w:hAnsi="Wingdings" w:hint="default"/>
+        <w:sz w:val="20"/>
+      </w:rPr>
+    </w:lvl>
+    <w:lvl w:ilvl="8" w:tentative="1">
+      <w:start w:val="1"/>
+      <w:numFmt w:val="bullet"/>
+      <w:lvlText w:val=""/>
+      <w:lvlJc w:val="left"/>
+      <w:pPr>
+        <w:tabs>
+          <w:tab w:val="num" w:pos="6480"/>
+        </w:tabs>
+        <w:ind w:left="6480" w:hanging="360"/>
+      </w:pPr>
+      <w:rPr>
+        <w:rFonts w:ascii="Wingdings" w:hAnsi="Wingdings" w:hint="default"/>
+        <w:sz w:val="20"/>
+      </w:rPr>
+    </w:lvl>
+  </w:abstractNum>
+  <w:abstractNum w:abstractNumId="1">
+    <w:nsid w:val="2B7D1169"/>
+    <w:multiLevelType w:val="multilevel"/>
+    <w:tmpl w:val="569CF024"/>
+    <w:lvl w:ilvl="0">
+      <w:start w:val="1"/>
+      <w:numFmt w:val="bullet"/>
+      <w:lvlText w:val=""/>
+      <w:lvlJc w:val="left"/>
+      <w:pPr>
+        <w:tabs>
+          <w:tab w:val="num" w:pos="720"/>
+        </w:tabs>
+        <w:ind w:left="720" w:hanging="360"/>
+      </w:pPr>
+      <w:rPr>
+        <w:rFonts w:ascii="Symbol" w:hAnsi="Symbol" w:hint="default"/>
+        <w:sz w:val="20"/>
+      </w:rPr>
+    </w:lvl>
+    <w:lvl w:ilvl="1" w:tentative="1">
+      <w:start w:val="1"/>
+      <w:numFmt w:val="bullet"/>
+      <w:lvlText w:val="o"/>
+      <w:lvlJc w:val="left"/>
+      <w:pPr>
+        <w:tabs>
+          <w:tab w:val="num" w:pos="1440"/>
+        </w:tabs>
+        <w:ind w:left="1440" w:hanging="360"/>
+      </w:pPr>
+      <w:rPr>
+        <w:rFonts w:ascii="Courier New" w:hAnsi="Courier New" w:hint="default"/>
+        <w:sz w:val="20"/>
+      </w:rPr>
+    </w:lvl>
+    <w:lvl w:ilvl="2" w:tentative="1">
+      <w:start w:val="1"/>
+      <w:numFmt w:val="bullet"/>
+      <w:lvlText w:val=""/>
+      <w:lvlJc w:val="left"/>
+      <w:pPr>
+        <w:tabs>
+          <w:tab w:val="num" w:pos="2160"/>
+        </w:tabs>
+        <w:ind w:left="2160" w:hanging="360"/>
+      </w:pPr>
+      <w:rPr>
+        <w:rFonts w:ascii="Wingdings" w:hAnsi="Wingdings" w:hint="default"/>
+        <w:sz w:val="20"/>
+      </w:rPr>
+    </w:lvl>
+    <w:lvl w:ilvl="3" w:tentative="1">
+      <w:start w:val="1"/>
+      <w:numFmt w:val="bullet"/>
+      <w:lvlText w:val=""/>
+      <w:lvlJc w:val="left"/>
+      <w:pPr>
+        <w:tabs>
+          <w:tab w:val="num" w:pos="2880"/>
+        </w:tabs>
+        <w:ind w:left="2880" w:hanging="360"/>
+      </w:pPr>
+      <w:rPr>
+        <w:rFonts w:ascii="Wingdings" w:hAnsi="Wingdings" w:hint="default"/>
+        <w:sz w:val="20"/>
+      </w:rPr>
+    </w:lvl>
+    <w:lvl w:ilvl="4" w:tentative="1">
+      <w:start w:val="1"/>
+      <w:numFmt w:val="bullet"/>
+      <w:lvlText w:val=""/>
+      <w:lvlJc w:val="left"/>
+      <w:pPr>
+        <w:tabs>
+          <w:tab w:val="num" w:pos="3600"/>
+        </w:tabs>
+        <w:ind w:left="3600" w:hanging="360"/>
+      </w:pPr>
+      <w:rPr>
+        <w:rFonts w:ascii="Wingdings" w:hAnsi="Wingdings" w:hint="default"/>
+        <w:sz w:val="20"/>
+      </w:rPr>
+    </w:lvl>
+    <w:lvl w:ilvl="5" w:tentative="1">
+      <w:start w:val="1"/>
+      <w:numFmt w:val="bullet"/>
+      <w:lvlText w:val=""/>
+      <w:lvlJc w:val="left"/>
+      <w:pPr>
+        <w:tabs>
+          <w:tab w:val="num" w:pos="4320"/>
+        </w:tabs>
+        <w:ind w:left="4320" w:hanging="360"/>
+      </w:pPr>
+      <w:rPr>
+        <w:rFonts w:ascii="Wingdings" w:hAnsi="Wingdings" w:hint="default"/>
+        <w:sz w:val="20"/>
+      </w:rPr>
+    </w:lvl>
+    <w:lvl w:ilvl="6" w:tentative="1">
+      <w:start w:val="1"/>
+      <w:numFmt w:val="bullet"/>
+      <w:lvlText w:val=""/>
+      <w:lvlJc w:val="left"/>
+      <w:pPr>
+        <w:tabs>
+          <w:tab w:val="num" w:pos="5040"/>
+        </w:tabs>
+        <w:ind w:left="5040" w:hanging="360"/>
+      </w:pPr>
+      <w:rPr>
+        <w:rFonts w:ascii="Wingdings" w:hAnsi="Wingdings" w:hint="default"/>
+        <w:sz w:val="20"/>
+      </w:rPr>
+    </w:lvl>
+    <w:lvl w:ilvl="7" w:tentative="1">
+      <w:start w:val="1"/>
+      <w:numFmt w:val="bullet"/>
+      <w:lvlText w:val=""/>
+      <w:lvlJc w:val="left"/>
+      <w:pPr>
+        <w:tabs>
+          <w:tab w:val="num" w:pos="5760"/>
+        </w:tabs>
+        <w:ind w:left="5760" w:hanging="360"/>
+      </w:pPr>
+      <w:rPr>
+        <w:rFonts w:ascii="Wingdings" w:hAnsi="Wingdings" w:hint="default"/>
+        <w:sz w:val="20"/>
+      </w:rPr>
+    </w:lvl>
+    <w:lvl w:ilvl="8" w:tentative="1">
+      <w:start w:val="1"/>
+      <w:numFmt w:val="bullet"/>
+      <w:lvlText w:val=""/>
+      <w:lvlJc w:val="left"/>
+      <w:pPr>
+        <w:tabs>
+          <w:tab w:val="num" w:pos="6480"/>
+        </w:tabs>
+        <w:ind w:left="6480" w:hanging="360"/>
+      </w:pPr>
+      <w:rPr>
+        <w:rFonts w:ascii="Wingdings" w:hAnsi="Wingdings" w:hint="default"/>
+        <w:sz w:val="20"/>
+      </w:rPr>
+    </w:lvl>
+  </w:abstractNum>
+  <w:abstractNum w:abstractNumId="2">
+    <w:nsid w:val="4A0270A3"/>
+    <w:multiLevelType w:val="multilevel"/>
+    <w:tmpl w:val="FEC684FA"/>
+    <w:lvl w:ilvl="0">
+      <w:start w:val="1"/>
+      <w:numFmt w:val="bullet"/>
+      <w:lvlText w:val=""/>
+      <w:lvlJc w:val="left"/>
+      <w:pPr>
+        <w:tabs>
+          <w:tab w:val="num" w:pos="720"/>
+        </w:tabs>
+        <w:ind w:left="720" w:hanging="360"/>
+      </w:pPr>
+      <w:rPr>
+        <w:rFonts w:ascii="Symbol" w:hAnsi="Symbol" w:hint="default"/>
+        <w:sz w:val="20"/>
+      </w:rPr>
+    </w:lvl>
+    <w:lvl w:ilvl="1" w:tentative="1">
+      <w:start w:val="1"/>
+      <w:numFmt w:val="bullet"/>
+      <w:lvlText w:val="o"/>
+      <w:lvlJc w:val="left"/>
+      <w:pPr>
+        <w:tabs>
+          <w:tab w:val="num" w:pos="1440"/>
+        </w:tabs>
+        <w:ind w:left="1440" w:hanging="360"/>
+      </w:pPr>
+      <w:rPr>
+        <w:rFonts w:ascii="Courier New" w:hAnsi="Courier New" w:hint="default"/>
+        <w:sz w:val="20"/>
+      </w:rPr>
+    </w:lvl>
+    <w:lvl w:ilvl="2" w:tentative="1">
+      <w:start w:val="1"/>
+      <w:numFmt w:val="bullet"/>
+      <w:lvlText w:val=""/>
+      <w:lvlJc w:val="left"/>
+      <w:pPr>
+        <w:tabs>
+          <w:tab w:val="num" w:pos="2160"/>
+        </w:tabs>
+        <w:ind w:left="2160" w:hanging="360"/>
+      </w:pPr>
+      <w:rPr>
+        <w:rFonts w:ascii="Wingdings" w:hAnsi="Wingdings" w:hint="default"/>
+        <w:sz w:val="20"/>
+      </w:rPr>
+    </w:lvl>
+    <w:lvl w:ilvl="3" w:tentative="1">
+      <w:start w:val="1"/>
+      <w:numFmt w:val="bullet"/>
+      <w:lvlText w:val=""/>
+      <w:lvlJc w:val="left"/>
+      <w:pPr>
+        <w:tabs>
+          <w:tab w:val="num" w:pos="2880"/>
+        </w:tabs>
+        <w:ind w:left="2880" w:hanging="360"/>
+      </w:pPr>
+      <w:rPr>
+        <w:rFonts w:ascii="Wingdings" w:hAnsi="Wingdings" w:hint="default"/>
+        <w:sz w:val="20"/>
+      </w:rPr>
+    </w:lvl>
+    <w:lvl w:ilvl="4" w:tentative="1">
+      <w:start w:val="1"/>
+      <w:numFmt w:val="bullet"/>
+      <w:lvlText w:val=""/>
+      <w:lvlJc w:val="left"/>
+      <w:pPr>
+        <w:tabs>
+          <w:tab w:val="num" w:pos="3600"/>
+        </w:tabs>
+        <w:ind w:left="3600" w:hanging="360"/>
+      </w:pPr>
+      <w:rPr>
+        <w:rFonts w:ascii="Wingdings" w:hAnsi="Wingdings" w:hint="default"/>
+        <w:sz w:val="20"/>
+      </w:rPr>
+    </w:lvl>
+    <w:lvl w:ilvl="5" w:tentative="1">
+      <w:start w:val="1"/>
+      <w:numFmt w:val="bullet"/>
+      <w:lvlText w:val=""/>
+      <w:lvlJc w:val="left"/>
+      <w:pPr>
+        <w:tabs>
+          <w:tab w:val="num" w:pos="4320"/>
+        </w:tabs>
+        <w:ind w:left="4320" w:hanging="360"/>
+      </w:pPr>
+      <w:rPr>
+        <w:rFonts w:ascii="Wingdings" w:hAnsi="Wingdings" w:hint="default"/>
+        <w:sz w:val="20"/>
+      </w:rPr>
+    </w:lvl>
+    <w:lvl w:ilvl="6" w:tentative="1">
+      <w:start w:val="1"/>
+      <w:numFmt w:val="bullet"/>
+      <w:lvlText w:val=""/>
+      <w:lvlJc w:val="left"/>
+      <w:pPr>
+        <w:tabs>
+          <w:tab w:val="num" w:pos="5040"/>
+        </w:tabs>
+        <w:ind w:left="5040" w:hanging="360"/>
+      </w:pPr>
+      <w:rPr>
+        <w:rFonts w:ascii="Wingdings" w:hAnsi="Wingdings" w:hint="default"/>
+        <w:sz w:val="20"/>
+      </w:rPr>
+    </w:lvl>
+    <w:lvl w:ilvl="7" w:tentative="1">
+      <w:start w:val="1"/>
+      <w:numFmt w:val="bullet"/>
+      <w:lvlText w:val=""/>
+      <w:lvlJc w:val="left"/>
+      <w:pPr>
+        <w:tabs>
+          <w:tab w:val="num" w:pos="5760"/>
+        </w:tabs>
+        <w:ind w:left="5760" w:hanging="360"/>
+      </w:pPr>
+      <w:rPr>
+        <w:rFonts w:ascii="Wingdings" w:hAnsi="Wingdings" w:hint="default"/>
+        <w:sz w:val="20"/>
+      </w:rPr>
+    </w:lvl>
+    <w:lvl w:ilvl="8" w:tentative="1">
+      <w:start w:val="1"/>
+      <w:numFmt w:val="bullet"/>
+      <w:lvlText w:val=""/>
+      <w:lvlJc w:val="left"/>
+      <w:pPr>
+        <w:tabs>
+          <w:tab w:val="num" w:pos="6480"/>
+        </w:tabs>
+        <w:ind w:left="6480" w:hanging="360"/>
+      </w:pPr>
+      <w:rPr>
+        <w:rFonts w:ascii="Wingdings" w:hAnsi="Wingdings" w:hint="default"/>
+        <w:sz w:val="20"/>
+      </w:rPr>
+    </w:lvl>
+  </w:abstractNum>
+  <w:abstractNum w:abstractNumId="3">
+    <w:nsid w:val="74EE1B9C"/>
+    <w:multiLevelType w:val="multilevel"/>
+    <w:tmpl w:val="B93CDF4A"/>
+    <w:lvl w:ilvl="0">
+      <w:start w:val="1"/>
+      <w:numFmt w:val="bullet"/>
+      <w:lvlText w:val=""/>
+      <w:lvlJc w:val="left"/>
+      <w:pPr>
+        <w:tabs>
+          <w:tab w:val="num" w:pos="720"/>
+        </w:tabs>
+        <w:ind w:left="720" w:hanging="360"/>
+      </w:pPr>
+      <w:rPr>
+        <w:rFonts w:ascii="Symbol" w:hAnsi="Symbol" w:hint="default"/>
+        <w:sz w:val="20"/>
+      </w:rPr>
+    </w:lvl>
+    <w:lvl w:ilvl="1" w:tentative="1">
+      <w:start w:val="1"/>
+      <w:numFmt w:val="bullet"/>
+      <w:lvlText w:val="o"/>
+      <w:lvlJc w:val="left"/>
+      <w:pPr>
+        <w:tabs>
+          <w:tab w:val="num" w:pos="1440"/>
+        </w:tabs>
+        <w:ind w:left="1440" w:hanging="360"/>
+      </w:pPr>
+      <w:rPr>
+        <w:rFonts w:ascii="Courier New" w:hAnsi="Courier New" w:hint="default"/>
+        <w:sz w:val="20"/>
+      </w:rPr>
+    </w:lvl>
+    <w:lvl w:ilvl="2" w:tentative="1">
+      <w:start w:val="1"/>
+      <w:numFmt w:val="bullet"/>
+      <w:lvlText w:val=""/>
+      <w:lvlJc w:val="left"/>
+      <w:pPr>
+        <w:tabs>
+          <w:tab w:val="num" w:pos="2160"/>
+        </w:tabs>
+        <w:ind w:left="2160" w:hanging="360"/>
+      </w:pPr>
+      <w:rPr>
+        <w:rFonts w:ascii="Wingdings" w:hAnsi="Wingdings" w:hint="default"/>
+        <w:sz w:val="20"/>
+      </w:rPr>
+    </w:lvl>
+    <w:lvl w:ilvl="3" w:tentative="1">
+      <w:start w:val="1"/>
+      <w:numFmt w:val="bullet"/>
+      <w:lvlText w:val=""/>
+      <w:lvlJc w:val="left"/>
+      <w:pPr>
+        <w:tabs>
+          <w:tab w:val="num" w:pos="2880"/>
+        </w:tabs>
+        <w:ind w:left="2880" w:hanging="360"/>
+      </w:pPr>
+      <w:rPr>
+        <w:rFonts w:ascii="Wingdings" w:hAnsi="Wingdings" w:hint="default"/>
+        <w:sz w:val="20"/>
+      </w:rPr>
+    </w:lvl>
+    <w:lvl w:ilvl="4" w:tentative="1">
+      <w:start w:val="1"/>
+      <w:numFmt w:val="bullet"/>
+      <w:lvlText w:val=""/>
+      <w:lvlJc w:val="left"/>
+      <w:pPr>
+        <w:tabs>
+          <w:tab w:val="num" w:pos="3600"/>
+        </w:tabs>
+        <w:ind w:left="3600" w:hanging="360"/>
+      </w:pPr>
+      <w:rPr>
+        <w:rFonts w:ascii="Wingdings" w:hAnsi="Wingdings" w:hint="default"/>
+        <w:sz w:val="20"/>
+      </w:rPr>
+    </w:lvl>
+    <w:lvl w:ilvl="5" w:tentative="1">
+      <w:start w:val="1"/>
+      <w:numFmt w:val="bullet"/>
+      <w:lvlText w:val=""/>
+      <w:lvlJc w:val="left"/>
+      <w:pPr>
+        <w:tabs>
+          <w:tab w:val="num" w:pos="4320"/>
+        </w:tabs>
+        <w:ind w:left="4320" w:hanging="360"/>
+      </w:pPr>
+      <w:rPr>
+        <w:rFonts w:ascii="Wingdings" w:hAnsi="Wingdings" w:hint="default"/>
+        <w:sz w:val="20"/>
+      </w:rPr>
+    </w:lvl>
+    <w:lvl w:ilvl="6" w:tentative="1">
+      <w:start w:val="1"/>
+      <w:numFmt w:val="bullet"/>
+      <w:lvlText w:val=""/>
+      <w:lvlJc w:val="left"/>
+      <w:pPr>
+        <w:tabs>
+          <w:tab w:val="num" w:pos="5040"/>
+        </w:tabs>
+        <w:ind w:left="5040" w:hanging="360"/>
+      </w:pPr>
+      <w:rPr>
+        <w:rFonts w:ascii="Wingdings" w:hAnsi="Wingdings" w:hint="default"/>
+        <w:sz w:val="20"/>
+      </w:rPr>
+    </w:lvl>
+    <w:lvl w:ilvl="7" w:tentative="1">
+      <w:start w:val="1"/>
+      <w:numFmt w:val="bullet"/>
+      <w:lvlText w:val=""/>
+      <w:lvlJc w:val="left"/>
+      <w:pPr>
+        <w:tabs>
+          <w:tab w:val="num" w:pos="5760"/>
+        </w:tabs>
+        <w:ind w:left="5760" w:hanging="360"/>
+      </w:pPr>
+      <w:rPr>
+        <w:rFonts w:ascii="Wingdings" w:hAnsi="Wingdings" w:hint="default"/>
+        <w:sz w:val="20"/>
+      </w:rPr>
+    </w:lvl>
+    <w:lvl w:ilvl="8" w:tentative="1">
+      <w:start w:val="1"/>
+      <w:numFmt w:val="bullet"/>
+      <w:lvlText w:val=""/>
+      <w:lvlJc w:val="left"/>
+      <w:pPr>
+        <w:tabs>
+          <w:tab w:val="num" w:pos="6480"/>
+        </w:tabs>
+        <w:ind w:left="6480" w:hanging="360"/>
+      </w:pPr>
+      <w:rPr>
+        <w:rFonts w:ascii="Wingdings" w:hAnsi="Wingdings" w:hint="default"/>
+        <w:sz w:val="20"/>
+      </w:rPr>
+    </w:lvl>
+  </w:abstractNum>
+  <w:num w:numId="1">
+    <w:abstractNumId w:val="1"/>
+  </w:num>
+  <w:num w:numId="2">
+    <w:abstractNumId w:val="0"/>
+  </w:num>
+  <w:num w:numId="3">
+    <w:abstractNumId w:val="2"/>
+  </w:num>
+  <w:num w:numId="4">
+    <w:abstractNumId w:val="3"/>
+  </w:num>
+</w:numbering>
 </file>
 
 <file path=word/styles.xml><?xml version="1.0" encoding="utf-8"?>
@@ -2076,6 +2944,11 @@
       <w:lang w:eastAsia="en-GB"/>
     </w:rPr>
   </w:style>
+  <w:style w:type="character" w:customStyle="1" w:styleId="apple-tab-span">
+    <w:name w:val="apple-tab-span"/>
+    <w:basedOn w:val="DefaultParagraphFont"/>
+    <w:rsid w:val="007254D7"/>
+  </w:style>
 </w:styles>
 </file>
 

</xml_diff>